<commit_message>
Acrescentei ao documento de relatório os topicos de Missão da Empresa e Mercado consumidor.
Signed-off-by: Luiz Carlos <luizvaldeco@gmail.com>
</commit_message>
<xml_diff>
--- a/Documentação/Estagio supervisionado - I/releatorio/Relatorio_Estagio.docx
+++ b/Documentação/Estagio supervisionado - I/releatorio/Relatorio_Estagio.docx
@@ -6,12 +6,10 @@
       <w:pPr>
         <w:pStyle w:val="NormalWeb"/>
         <w:shd w:val="clear" w:color="auto" w:fill="FFFFFF"/>
-        <w:spacing w:before="0" w:beforeAutospacing="0" w:after="75" w:afterAutospacing="0" w:line="315" w:lineRule="atLeast"/>
-        <w:jc w:val="both"/>
+        <w:spacing w:before="0" w:beforeAutospacing="0" w:after="0" w:afterAutospacing="0"/>
         <w:textAlignment w:val="baseline"/>
         <w:rPr>
           <w:rFonts w:ascii="Arial" w:hAnsi="Arial" w:cs="Arial"/>
-          <w:color w:val="777D8A"/>
           <w:sz w:val="20"/>
           <w:szCs w:val="20"/>
         </w:rPr>
@@ -19,37 +17,133 @@
       <w:r>
         <w:rPr>
           <w:rFonts w:ascii="Arial" w:hAnsi="Arial" w:cs="Arial"/>
-          <w:color w:val="777D8A"/>
           <w:sz w:val="20"/>
           <w:szCs w:val="20"/>
         </w:rPr>
-        <w:t xml:space="preserve">Presente no mercado há 24 anos, a </w:t>
-      </w:r>
-      <w:proofErr w:type="spellStart"/>
+        <w:t>Vers</w:t>
+      </w:r>
       <w:r>
         <w:rPr>
           <w:rFonts w:ascii="Arial" w:hAnsi="Arial" w:cs="Arial"/>
-          <w:color w:val="777D8A"/>
           <w:sz w:val="20"/>
           <w:szCs w:val="20"/>
         </w:rPr>
-        <w:t>Cast</w:t>
-      </w:r>
-      <w:proofErr w:type="spellEnd"/>
+        <w:t>a</w:t>
+      </w:r>
       <w:r>
         <w:rPr>
           <w:rFonts w:ascii="Arial" w:hAnsi="Arial" w:cs="Arial"/>
-          <w:color w:val="777D8A"/>
           <w:sz w:val="20"/>
           <w:szCs w:val="20"/>
         </w:rPr>
-        <w:t xml:space="preserve"> é uma empresa nacional de Tecnologia da Informação que atua em integração, outsourcing e consultoria de TI, com</w:t>
+        <w:t>o Doc.: 1.0</w:t>
+      </w:r>
+    </w:p>
+    <w:p>
+      <w:pPr>
+        <w:pStyle w:val="NormalWeb"/>
+        <w:shd w:val="clear" w:color="auto" w:fill="FFFFFF"/>
+        <w:spacing w:before="0" w:beforeAutospacing="0" w:after="0" w:afterAutospacing="0"/>
+        <w:textAlignment w:val="baseline"/>
+        <w:rPr>
+          <w:rFonts w:ascii="Arial" w:hAnsi="Arial" w:cs="Arial"/>
+          <w:sz w:val="20"/>
+          <w:szCs w:val="20"/>
+        </w:rPr>
+      </w:pPr>
+    </w:p>
+    <w:p>
+      <w:pPr>
+        <w:pStyle w:val="NormalWeb"/>
+        <w:shd w:val="clear" w:color="auto" w:fill="FFFFFF"/>
+        <w:spacing w:before="0" w:beforeAutospacing="0" w:after="0" w:afterAutospacing="0"/>
+        <w:textAlignment w:val="baseline"/>
+        <w:rPr>
+          <w:rFonts w:ascii="Arial" w:hAnsi="Arial" w:cs="Arial"/>
+          <w:sz w:val="20"/>
+          <w:szCs w:val="20"/>
+        </w:rPr>
+      </w:pPr>
+      <w:r>
+        <w:rPr>
+          <w:rFonts w:ascii="Arial" w:hAnsi="Arial" w:cs="Arial"/>
+          <w:sz w:val="20"/>
+          <w:szCs w:val="20"/>
+        </w:rPr>
+        <w:t>Relatório de Estágio</w:t>
+      </w:r>
+    </w:p>
+    <w:p>
+      <w:pPr>
+        <w:pStyle w:val="NormalWeb"/>
+        <w:shd w:val="clear" w:color="auto" w:fill="FFFFFF"/>
+        <w:spacing w:before="0" w:beforeAutospacing="0" w:after="0" w:afterAutospacing="0"/>
+        <w:textAlignment w:val="baseline"/>
+        <w:rPr>
+          <w:rFonts w:ascii="Arial" w:hAnsi="Arial" w:cs="Arial"/>
+          <w:sz w:val="20"/>
+          <w:szCs w:val="20"/>
+        </w:rPr>
+      </w:pPr>
+      <w:r>
+        <w:rPr>
+          <w:rFonts w:ascii="Arial" w:hAnsi="Arial" w:cs="Arial"/>
+          <w:sz w:val="20"/>
+          <w:szCs w:val="20"/>
+        </w:rPr>
+        <w:t>Empresa: Cast Informática</w:t>
+      </w:r>
+    </w:p>
+    <w:p>
+      <w:pPr>
+        <w:pStyle w:val="NormalWeb"/>
+        <w:shd w:val="clear" w:color="auto" w:fill="FFFFFF"/>
+        <w:spacing w:before="0" w:beforeAutospacing="0" w:after="0" w:afterAutospacing="0"/>
+        <w:textAlignment w:val="baseline"/>
+        <w:rPr>
+          <w:rFonts w:ascii="Arial" w:hAnsi="Arial" w:cs="Arial"/>
+          <w:sz w:val="20"/>
+          <w:szCs w:val="20"/>
+        </w:rPr>
+      </w:pPr>
+    </w:p>
+    <w:p>
+      <w:pPr>
+        <w:pStyle w:val="Pessoal"/>
+      </w:pPr>
+      <w:r>
+        <w:t>Introdução</w:t>
+      </w:r>
+    </w:p>
+    <w:p>
+      <w:pPr>
+        <w:pStyle w:val="Pessoal"/>
+      </w:pPr>
+    </w:p>
+    <w:p>
+      <w:pPr>
+        <w:pStyle w:val="NormalWeb"/>
+        <w:shd w:val="clear" w:color="auto" w:fill="FFFFFF"/>
+        <w:spacing w:before="0" w:beforeAutospacing="0" w:after="0" w:afterAutospacing="0"/>
+        <w:textAlignment w:val="baseline"/>
+        <w:rPr>
+          <w:rFonts w:ascii="Arial" w:hAnsi="Arial" w:cs="Arial"/>
+          <w:sz w:val="20"/>
+          <w:szCs w:val="20"/>
+        </w:rPr>
+      </w:pPr>
+      <w:r>
+        <w:rPr>
+          <w:rFonts w:ascii="Arial" w:hAnsi="Arial" w:cs="Arial"/>
+          <w:sz w:val="20"/>
+          <w:szCs w:val="20"/>
+        </w:rPr>
+        <w:t>Presente no mercado há 24 anos, a Cast é uma empresa nacional de Tecnologia da Informação que atua em integração, outsourcing e consultoria de TI, com</w:t>
       </w:r>
       <w:r>
         <w:rPr>
           <w:rStyle w:val="apple-converted-space"/>
           <w:rFonts w:ascii="Arial" w:hAnsi="Arial" w:cs="Arial"/>
-          <w:color w:val="777D8A"/>
           <w:sz w:val="20"/>
           <w:szCs w:val="20"/>
         </w:rPr>
@@ -59,7 +153,6 @@
         <w:rPr>
           <w:rStyle w:val="Forte"/>
           <w:rFonts w:ascii="Arial" w:hAnsi="Arial" w:cs="Arial"/>
-          <w:color w:val="777D8A"/>
           <w:sz w:val="20"/>
           <w:szCs w:val="20"/>
         </w:rPr>
@@ -68,7 +161,6 @@
       <w:r>
         <w:rPr>
           <w:rFonts w:ascii="Arial" w:hAnsi="Arial" w:cs="Arial"/>
-          <w:color w:val="777D8A"/>
           <w:sz w:val="20"/>
           <w:szCs w:val="20"/>
         </w:rPr>
@@ -79,12 +171,10 @@
       <w:pPr>
         <w:pStyle w:val="NormalWeb"/>
         <w:shd w:val="clear" w:color="auto" w:fill="FFFFFF"/>
-        <w:spacing w:before="0" w:beforeAutospacing="0" w:after="75" w:afterAutospacing="0" w:line="315" w:lineRule="atLeast"/>
-        <w:jc w:val="both"/>
+        <w:spacing w:before="0" w:beforeAutospacing="0" w:after="0" w:afterAutospacing="0"/>
         <w:textAlignment w:val="baseline"/>
         <w:rPr>
           <w:rFonts w:ascii="Arial" w:hAnsi="Arial" w:cs="Arial"/>
-          <w:color w:val="777D8A"/>
           <w:sz w:val="20"/>
           <w:szCs w:val="20"/>
         </w:rPr>
@@ -92,7 +182,6 @@
       <w:r>
         <w:rPr>
           <w:rFonts w:ascii="Arial" w:hAnsi="Arial" w:cs="Arial"/>
-          <w:color w:val="777D8A"/>
           <w:sz w:val="20"/>
           <w:szCs w:val="20"/>
         </w:rPr>
@@ -103,12 +192,10 @@
       <w:pPr>
         <w:pStyle w:val="NormalWeb"/>
         <w:shd w:val="clear" w:color="auto" w:fill="FFFFFF"/>
-        <w:spacing w:before="0" w:beforeAutospacing="0" w:after="75" w:afterAutospacing="0" w:line="315" w:lineRule="atLeast"/>
-        <w:jc w:val="both"/>
+        <w:spacing w:before="0" w:beforeAutospacing="0" w:after="0" w:afterAutospacing="0"/>
         <w:textAlignment w:val="baseline"/>
         <w:rPr>
           <w:rFonts w:ascii="Arial" w:hAnsi="Arial" w:cs="Arial"/>
-          <w:color w:val="777D8A"/>
           <w:sz w:val="20"/>
           <w:szCs w:val="20"/>
         </w:rPr>
@@ -116,47 +203,24 @@
       <w:r>
         <w:rPr>
           <w:rFonts w:ascii="Arial" w:hAnsi="Arial" w:cs="Arial"/>
-          <w:color w:val="777D8A"/>
           <w:sz w:val="20"/>
           <w:szCs w:val="20"/>
         </w:rPr>
-        <w:t xml:space="preserve">A </w:t>
-      </w:r>
-      <w:proofErr w:type="spellStart"/>
-      <w:r>
-        <w:rPr>
+        <w:t>A Cast tem grande expertise no setor público, segmento do qual nasceu e se desenvolveu. Hoje ela é reconhecida pelo IDC como a</w:t>
+      </w:r>
+      <w:r>
+        <w:rPr>
+          <w:rStyle w:val="apple-converted-space"/>
           <w:rFonts w:ascii="Arial" w:hAnsi="Arial" w:cs="Arial"/>
-          <w:color w:val="777D8A"/>
           <w:sz w:val="20"/>
           <w:szCs w:val="20"/>
         </w:rPr>
-        <w:t>Cast</w:t>
-      </w:r>
-      <w:proofErr w:type="spellEnd"/>
-      <w:r>
-        <w:rPr>
-          <w:rFonts w:ascii="Arial" w:hAnsi="Arial" w:cs="Arial"/>
-          <w:color w:val="777D8A"/>
-          <w:sz w:val="20"/>
-          <w:szCs w:val="20"/>
-        </w:rPr>
-        <w:t xml:space="preserve"> tem grande expertise no setor público, segmento do qual nasceu e se desenvolveu. Hoje ela é reconhecida pelo IDC como a</w:t>
-      </w:r>
-      <w:r>
-        <w:rPr>
-          <w:rStyle w:val="apple-converted-space"/>
-          <w:rFonts w:ascii="Arial" w:hAnsi="Arial" w:cs="Arial"/>
-          <w:color w:val="777D8A"/>
-          <w:sz w:val="20"/>
-          <w:szCs w:val="20"/>
-        </w:rPr>
         <w:t> </w:t>
       </w:r>
       <w:r>
         <w:rPr>
           <w:rStyle w:val="Forte"/>
           <w:rFonts w:ascii="Arial" w:hAnsi="Arial" w:cs="Arial"/>
-          <w:color w:val="777D8A"/>
           <w:sz w:val="20"/>
           <w:szCs w:val="20"/>
         </w:rPr>
@@ -168,7 +232,6 @@
           <w:rFonts w:ascii="Arial" w:hAnsi="Arial" w:cs="Arial"/>
           <w:b/>
           <w:bCs/>
-          <w:color w:val="777D8A"/>
           <w:sz w:val="20"/>
           <w:szCs w:val="20"/>
         </w:rPr>
@@ -177,7 +240,6 @@
       <w:r>
         <w:rPr>
           <w:rFonts w:ascii="Arial" w:hAnsi="Arial" w:cs="Arial"/>
-          <w:color w:val="777D8A"/>
           <w:sz w:val="20"/>
           <w:szCs w:val="20"/>
         </w:rPr>
@@ -188,12 +250,10 @@
       <w:pPr>
         <w:pStyle w:val="NormalWeb"/>
         <w:shd w:val="clear" w:color="auto" w:fill="FFFFFF"/>
-        <w:spacing w:before="0" w:beforeAutospacing="0" w:after="75" w:afterAutospacing="0" w:line="315" w:lineRule="atLeast"/>
-        <w:jc w:val="both"/>
+        <w:spacing w:before="0" w:beforeAutospacing="0" w:after="0" w:afterAutospacing="0"/>
         <w:textAlignment w:val="baseline"/>
         <w:rPr>
           <w:rFonts w:ascii="Arial" w:hAnsi="Arial" w:cs="Arial"/>
-          <w:color w:val="777D8A"/>
           <w:sz w:val="20"/>
           <w:szCs w:val="20"/>
         </w:rPr>
@@ -201,7 +261,6 @@
       <w:r>
         <w:rPr>
           <w:rFonts w:ascii="Arial" w:hAnsi="Arial" w:cs="Arial"/>
-          <w:color w:val="777D8A"/>
           <w:sz w:val="20"/>
           <w:szCs w:val="20"/>
         </w:rPr>
@@ -211,7 +270,6 @@
         <w:rPr>
           <w:rStyle w:val="Forte"/>
           <w:rFonts w:ascii="Arial" w:hAnsi="Arial" w:cs="Arial"/>
-          <w:color w:val="777D8A"/>
           <w:sz w:val="20"/>
           <w:szCs w:val="20"/>
         </w:rPr>
@@ -220,89 +278,1228 @@
       <w:r>
         <w:rPr>
           <w:rFonts w:ascii="Arial" w:hAnsi="Arial" w:cs="Arial"/>
-          <w:color w:val="777D8A"/>
           <w:sz w:val="20"/>
           <w:szCs w:val="20"/>
         </w:rPr>
-        <w:t xml:space="preserve">), e soluções (ERP, BI, ECM, HCM, CRM, </w:t>
-      </w:r>
-      <w:proofErr w:type="spellStart"/>
-      <w:r>
-        <w:rPr>
+        <w:t>), e soluções (ERP, BI, ECM, HCM, CRM, etc) de um robusto ecossistema de parceiros, no qual figuram as maiores empresas de tecnologia do mundo (</w:t>
+      </w:r>
+      <w:r>
+        <w:rPr>
+          <w:rStyle w:val="Forte"/>
           <w:rFonts w:ascii="Arial" w:hAnsi="Arial" w:cs="Arial"/>
-          <w:color w:val="777D8A"/>
           <w:sz w:val="20"/>
           <w:szCs w:val="20"/>
         </w:rPr>
-        <w:t>etc</w:t>
-      </w:r>
-      <w:proofErr w:type="spellEnd"/>
+        <w:t>SAP, Microsoft, Oracle, IBM, Red Hat</w:t>
+      </w:r>
       <w:r>
         <w:rPr>
           <w:rFonts w:ascii="Arial" w:hAnsi="Arial" w:cs="Arial"/>
-          <w:color w:val="777D8A"/>
           <w:sz w:val="20"/>
           <w:szCs w:val="20"/>
         </w:rPr>
-        <w:t>) de um robusto ecossistema de parceiros, no qual figuram as maiores empresas de tecnologia do mundo (</w:t>
-      </w:r>
-      <w:r>
-        <w:rPr>
-          <w:rStyle w:val="Forte"/>
+        <w:t>).</w:t>
+      </w:r>
+    </w:p>
+    <w:p>
+      <w:pPr>
+        <w:pStyle w:val="NormalWeb"/>
+        <w:shd w:val="clear" w:color="auto" w:fill="FFFFFF"/>
+        <w:spacing w:before="0" w:beforeAutospacing="0" w:after="0" w:afterAutospacing="0"/>
+        <w:textAlignment w:val="baseline"/>
+        <w:rPr>
           <w:rFonts w:ascii="Arial" w:hAnsi="Arial" w:cs="Arial"/>
-          <w:color w:val="777D8A"/>
           <w:sz w:val="20"/>
           <w:szCs w:val="20"/>
         </w:rPr>
-        <w:t xml:space="preserve">SAP, Microsoft, Oracle, IBM, </w:t>
+      </w:pPr>
+    </w:p>
+    <w:p>
+      <w:pPr>
+        <w:pStyle w:val="Pessoal"/>
+      </w:pPr>
+      <w:r>
+        <w:t>Missão</w:t>
+      </w:r>
+    </w:p>
+    <w:p>
+      <w:pPr>
+        <w:pStyle w:val="Pessoal"/>
+      </w:pPr>
+    </w:p>
+    <w:p>
+      <w:r>
+        <w:t>Ser determinante para o sucesso do cliente e referência em TI, prosperando com excelência e inovação, sempre em busca da liderança em seu segmento de atuação</w:t>
+      </w:r>
+      <w:r>
+        <w:t>.</w:t>
+      </w:r>
+    </w:p>
+    <w:p>
+      <w:r>
+        <w:t xml:space="preserve">Ser uma empresa de serviços de TI líder no setor governamental, estar entra os TOP 5 do mercado privado nacional e com atuação internacional e se tornar referência no Brasil e no mundo pela excelência pelo profundo entendimento das necessidades de seus clientes e na criação de valor por meio de soluções de </w:t>
+      </w:r>
+      <w:r>
+        <w:t>negócio</w:t>
+      </w:r>
+      <w:r>
+        <w:t>, prod</w:t>
+      </w:r>
+      <w:r>
+        <w:t>utos, e serviços inovadores, ge</w:t>
+      </w:r>
+      <w:r>
+        <w:t>rando retornos justos a seus acionistas e colaboradores.</w:t>
+      </w:r>
+    </w:p>
+    <w:p/>
+    <w:p>
+      <w:pPr>
+        <w:pStyle w:val="Pessoal"/>
+      </w:pPr>
+      <w:r>
+        <w:t>Mercado Consumidor</w:t>
+      </w:r>
+    </w:p>
+    <w:p/>
+    <w:p>
+      <w:r>
+        <w:t>Com projetos de grandes proporções em diversos setores, a Cast possui uma ampla capacidade de integrar e desenvolver soluções nas mais diversas industrias, dente elas:</w:t>
+      </w:r>
+    </w:p>
+    <w:p/>
+    <w:p>
+      <w:pPr>
+        <w:pStyle w:val="Subttulo"/>
+        <w:numPr>
+          <w:ilvl w:val="0"/>
+          <w:numId w:val="3"/>
+        </w:numPr>
+      </w:pPr>
+      <w:r>
+        <w:t>Administração Pública</w:t>
+      </w:r>
+    </w:p>
+    <w:p>
+      <w:pPr>
+        <w:rPr>
+          <w:rFonts w:cs="Arial"/>
+          <w:lang w:eastAsia="pt-BR"/>
+        </w:rPr>
+      </w:pPr>
+      <w:r>
+        <w:rPr>
+          <w:rFonts w:cs="Arial"/>
+          <w:lang w:eastAsia="pt-BR"/>
+        </w:rPr>
+        <w:t>Nos últimos anos, temos visto uma forte mudança no governo, especialmente na esfera federal, que busca aumentar a transparência nos gastos e melhorar a eficiência na gestão pública.</w:t>
+      </w:r>
+    </w:p>
+    <w:p>
+      <w:pPr>
+        <w:rPr>
+          <w:rFonts w:cs="Arial"/>
+          <w:lang w:eastAsia="pt-BR"/>
+        </w:rPr>
+      </w:pPr>
+      <w:r>
+        <w:rPr>
+          <w:rFonts w:cs="Arial"/>
+          <w:lang w:eastAsia="pt-BR"/>
+        </w:rPr>
+        <w:t>A Cast tem 24 anos de expertise em todas as esferas da administração pública nas mais diversas áreas de atuação. Atendemos os principais órgãos federais, bem como os principais estados e municípios do país. Somos atualmente a maior integradora de TI no setor público.</w:t>
+      </w:r>
+    </w:p>
+    <w:p>
+      <w:pPr>
+        <w:rPr>
+          <w:rFonts w:cs="Arial"/>
+          <w:lang w:eastAsia="pt-BR"/>
+        </w:rPr>
+      </w:pPr>
+      <w:r>
+        <w:rPr>
+          <w:rFonts w:cs="Arial"/>
+          <w:lang w:eastAsia="pt-BR"/>
+        </w:rPr>
+        <w:t>Nossa atuação no setor público é muito diversificada e abrange diversos segmentos, dentre eles:</w:t>
+      </w:r>
+    </w:p>
+    <w:p>
+      <w:pPr>
+        <w:rPr>
+          <w:rFonts w:cs="Arial"/>
+          <w:lang w:eastAsia="pt-BR"/>
+        </w:rPr>
+      </w:pPr>
+    </w:p>
+    <w:p>
+      <w:pPr>
+        <w:pStyle w:val="PargrafodaLista"/>
+        <w:numPr>
+          <w:ilvl w:val="0"/>
+          <w:numId w:val="2"/>
+        </w:numPr>
+        <w:rPr>
+          <w:rFonts w:cs="Arial"/>
+          <w:lang w:eastAsia="pt-BR"/>
+        </w:rPr>
+      </w:pPr>
+      <w:r>
+        <w:rPr>
+          <w:rFonts w:cs="Arial"/>
+          <w:lang w:eastAsia="pt-BR"/>
+        </w:rPr>
+        <w:t>Agências de arrecadação</w:t>
+      </w:r>
+    </w:p>
+    <w:p>
+      <w:pPr>
+        <w:pStyle w:val="PargrafodaLista"/>
+        <w:numPr>
+          <w:ilvl w:val="0"/>
+          <w:numId w:val="2"/>
+        </w:numPr>
+        <w:rPr>
+          <w:rFonts w:cs="Arial"/>
+          <w:lang w:eastAsia="pt-BR"/>
+        </w:rPr>
+      </w:pPr>
+      <w:r>
+        <w:rPr>
+          <w:rFonts w:cs="Arial"/>
+          <w:lang w:eastAsia="pt-BR"/>
+        </w:rPr>
+        <w:t>Infraestrutura e Transporte</w:t>
+      </w:r>
+    </w:p>
+    <w:p>
+      <w:pPr>
+        <w:pStyle w:val="PargrafodaLista"/>
+        <w:numPr>
+          <w:ilvl w:val="0"/>
+          <w:numId w:val="2"/>
+        </w:numPr>
+        <w:rPr>
+          <w:rFonts w:cs="Arial"/>
+          <w:lang w:eastAsia="pt-BR"/>
+        </w:rPr>
+      </w:pPr>
+      <w:r>
+        <w:rPr>
+          <w:rFonts w:cs="Arial"/>
+          <w:lang w:eastAsia="pt-BR"/>
+        </w:rPr>
+        <w:t>Saúde Pública</w:t>
+      </w:r>
+    </w:p>
+    <w:p>
+      <w:pPr>
+        <w:pStyle w:val="PargrafodaLista"/>
+        <w:numPr>
+          <w:ilvl w:val="0"/>
+          <w:numId w:val="2"/>
+        </w:numPr>
+        <w:rPr>
+          <w:rFonts w:cs="Arial"/>
+          <w:lang w:eastAsia="pt-BR"/>
+        </w:rPr>
+      </w:pPr>
+      <w:r>
+        <w:rPr>
+          <w:rFonts w:cs="Arial"/>
+          <w:lang w:eastAsia="pt-BR"/>
+        </w:rPr>
+        <w:t>Justiça</w:t>
+      </w:r>
+    </w:p>
+    <w:p>
+      <w:pPr>
+        <w:pStyle w:val="PargrafodaLista"/>
+        <w:numPr>
+          <w:ilvl w:val="0"/>
+          <w:numId w:val="2"/>
+        </w:numPr>
+        <w:rPr>
+          <w:rFonts w:cs="Arial"/>
+          <w:lang w:eastAsia="pt-BR"/>
+        </w:rPr>
+      </w:pPr>
+      <w:r>
+        <w:rPr>
+          <w:rFonts w:cs="Arial"/>
+          <w:lang w:eastAsia="pt-BR"/>
+        </w:rPr>
+        <w:t>Previdência Social</w:t>
+      </w:r>
+    </w:p>
+    <w:p>
+      <w:pPr>
+        <w:pStyle w:val="PargrafodaLista"/>
+        <w:numPr>
+          <w:ilvl w:val="0"/>
+          <w:numId w:val="2"/>
+        </w:numPr>
+        <w:rPr>
+          <w:rFonts w:cs="Arial"/>
+          <w:lang w:eastAsia="pt-BR"/>
+        </w:rPr>
+      </w:pPr>
+      <w:r>
+        <w:rPr>
+          <w:rFonts w:cs="Arial"/>
+          <w:lang w:eastAsia="pt-BR"/>
+        </w:rPr>
+        <w:t>Utilities e Saneamento</w:t>
+      </w:r>
+    </w:p>
+    <w:p>
+      <w:pPr>
+        <w:pStyle w:val="PargrafodaLista"/>
+        <w:numPr>
+          <w:ilvl w:val="0"/>
+          <w:numId w:val="2"/>
+        </w:numPr>
+        <w:rPr>
+          <w:rFonts w:cs="Arial"/>
+          <w:lang w:eastAsia="pt-BR"/>
+        </w:rPr>
+      </w:pPr>
+      <w:r>
+        <w:rPr>
+          <w:rFonts w:cs="Arial"/>
+          <w:lang w:eastAsia="pt-BR"/>
+        </w:rPr>
+        <w:t>Educação</w:t>
+      </w:r>
+    </w:p>
+    <w:p>
+      <w:pPr>
+        <w:pStyle w:val="PargrafodaLista"/>
+        <w:numPr>
+          <w:ilvl w:val="0"/>
+          <w:numId w:val="2"/>
+        </w:numPr>
+        <w:rPr>
+          <w:rFonts w:cs="Arial"/>
+          <w:lang w:eastAsia="pt-BR"/>
+        </w:rPr>
+      </w:pPr>
+      <w:r>
+        <w:rPr>
+          <w:rFonts w:cs="Arial"/>
+          <w:lang w:eastAsia="pt-BR"/>
+        </w:rPr>
+        <w:t>Bancos Públicos</w:t>
+      </w:r>
+    </w:p>
+    <w:p>
+      <w:pPr>
+        <w:rPr>
+          <w:rFonts w:ascii="inherit" w:hAnsi="inherit"/>
+          <w:lang w:eastAsia="pt-BR"/>
+        </w:rPr>
+      </w:pPr>
+    </w:p>
+    <w:p>
+      <w:pPr>
+        <w:rPr>
+          <w:lang w:eastAsia="pt-BR"/>
+        </w:rPr>
+      </w:pPr>
+      <w:r>
+        <w:rPr>
+          <w:lang w:eastAsia="pt-BR"/>
+        </w:rPr>
+        <w:t xml:space="preserve">As mais importantes agências de arrecadação, como a Receita Federal e as Secretarias de Fazenda Estaduais e municipais contam com os serviços da Cast para ajudá-las a desenvolver </w:t>
+      </w:r>
+      <w:r>
+        <w:rPr>
+          <w:lang w:eastAsia="pt-BR"/>
+        </w:rPr>
+        <w:lastRenderedPageBreak/>
+        <w:t>sistemas fiscais confiáveis. Atendemos quatro das cinco maiores agências de arrecadação no país, dentre elas a Secretaria da Fazenda do Estado de São Paulo e a Receita Federal.</w:t>
+      </w:r>
+    </w:p>
+    <w:p>
+      <w:pPr>
+        <w:rPr>
+          <w:lang w:eastAsia="pt-BR"/>
+        </w:rPr>
+      </w:pPr>
+      <w:r>
+        <w:rPr>
+          <w:lang w:eastAsia="pt-BR"/>
+        </w:rPr>
+        <w:t>Há vários anos desenvolvemos e suportamos os mais diversos sistemas do Ministério da Saúde, desenvolvemos projetos no Supremo Tribunal Federal, administramos a infraestrutura do INEP, entre vários outros projetos.</w:t>
+      </w:r>
+    </w:p>
+    <w:p>
+      <w:pPr>
+        <w:pStyle w:val="PargrafodaLista"/>
+        <w:rPr>
+          <w:rFonts w:ascii="inherit" w:hAnsi="inherit"/>
+          <w:lang w:eastAsia="pt-BR"/>
+        </w:rPr>
+      </w:pPr>
+    </w:p>
+    <w:p>
+      <w:pPr>
+        <w:pStyle w:val="Subttulo"/>
+        <w:numPr>
+          <w:ilvl w:val="0"/>
+          <w:numId w:val="3"/>
+        </w:numPr>
+      </w:pPr>
+      <w:r>
+        <w:t>Agroindústria</w:t>
+      </w:r>
+    </w:p>
+    <w:p>
+      <w:pPr>
+        <w:rPr>
+          <w:rFonts w:cs="Arial"/>
+          <w:lang w:eastAsia="pt-BR"/>
+        </w:rPr>
+      </w:pPr>
+      <w:r>
+        <w:rPr>
+          <w:rFonts w:cs="Arial"/>
+          <w:lang w:eastAsia="pt-BR"/>
+        </w:rPr>
+        <w:t>A agroindústria está em pleno crescimento em todo o mundo e, especialmente no Brasil, esse setor representa uma grande parcela do PIB e enfrenta sérios desafios na busca por competitividade.</w:t>
+      </w:r>
+    </w:p>
+    <w:p>
+      <w:pPr>
+        <w:rPr>
+          <w:rFonts w:cs="Arial"/>
+          <w:lang w:eastAsia="pt-BR"/>
+        </w:rPr>
+      </w:pPr>
+      <w:r>
+        <w:rPr>
+          <w:rFonts w:cs="Arial"/>
+          <w:lang w:eastAsia="pt-BR"/>
+        </w:rPr>
+        <w:t>E como acontece em todas as indústrias, sua evolução depende de forte investimento em tecnologia da informação, na busca por maior eficiência das operações e produtividade.</w:t>
+      </w:r>
+    </w:p>
+    <w:p>
+      <w:pPr>
+        <w:rPr>
+          <w:rFonts w:cs="Arial"/>
+          <w:lang w:eastAsia="pt-BR"/>
+        </w:rPr>
+      </w:pPr>
+      <w:r>
+        <w:rPr>
+          <w:rFonts w:cs="Arial"/>
+          <w:lang w:eastAsia="pt-BR"/>
+        </w:rPr>
+        <w:t>A Cast oferece soluções completas para o setor, desde o desenvolvimento de sistemas customizados, bem como manutenção de sistemas existentes, até a implantação de complexas soluções analíticas.</w:t>
+      </w:r>
+    </w:p>
+    <w:p>
+      <w:pPr>
+        <w:rPr>
+          <w:rFonts w:cs="Arial"/>
+          <w:lang w:eastAsia="pt-BR"/>
+        </w:rPr>
+      </w:pPr>
+      <w:r>
+        <w:rPr>
+          <w:rFonts w:cs="Arial"/>
+          <w:lang w:eastAsia="pt-BR"/>
+        </w:rPr>
+        <w:t>Buscamos ajudar as empresas do setor a superar seus desafios, como:</w:t>
+      </w:r>
+    </w:p>
+    <w:p>
+      <w:pPr>
+        <w:rPr>
+          <w:rFonts w:cs="Arial"/>
+          <w:lang w:eastAsia="pt-BR"/>
+        </w:rPr>
+      </w:pPr>
+    </w:p>
+    <w:p>
+      <w:pPr>
+        <w:pStyle w:val="PargrafodaLista"/>
+        <w:numPr>
+          <w:ilvl w:val="0"/>
+          <w:numId w:val="5"/>
+        </w:numPr>
+        <w:rPr>
+          <w:rFonts w:cs="Arial"/>
+          <w:lang w:eastAsia="pt-BR"/>
+        </w:rPr>
+      </w:pPr>
+      <w:r>
+        <w:rPr>
+          <w:rFonts w:cs="Arial"/>
+          <w:lang w:eastAsia="pt-BR"/>
+        </w:rPr>
+        <w:t>Redução de custos</w:t>
+      </w:r>
+    </w:p>
+    <w:p>
+      <w:pPr>
+        <w:pStyle w:val="PargrafodaLista"/>
+        <w:numPr>
+          <w:ilvl w:val="0"/>
+          <w:numId w:val="5"/>
+        </w:numPr>
+        <w:rPr>
+          <w:rFonts w:cs="Arial"/>
+          <w:lang w:eastAsia="pt-BR"/>
+        </w:rPr>
+      </w:pPr>
+      <w:r>
+        <w:rPr>
+          <w:rFonts w:cs="Arial"/>
+          <w:lang w:eastAsia="pt-BR"/>
+        </w:rPr>
+        <w:t>Aumento de eficiência nas operações</w:t>
+      </w:r>
+    </w:p>
+    <w:p>
+      <w:pPr>
+        <w:pStyle w:val="PargrafodaLista"/>
+        <w:numPr>
+          <w:ilvl w:val="0"/>
+          <w:numId w:val="5"/>
+        </w:numPr>
+        <w:rPr>
+          <w:rFonts w:cs="Arial"/>
+          <w:lang w:eastAsia="pt-BR"/>
+        </w:rPr>
+      </w:pPr>
+      <w:r>
+        <w:rPr>
+          <w:rFonts w:cs="Arial"/>
+          <w:lang w:eastAsia="pt-BR"/>
+        </w:rPr>
+        <w:t>Aumento de produtividade</w:t>
+      </w:r>
+    </w:p>
+    <w:p>
+      <w:pPr>
+        <w:pStyle w:val="PargrafodaLista"/>
+        <w:numPr>
+          <w:ilvl w:val="0"/>
+          <w:numId w:val="5"/>
+        </w:numPr>
+        <w:rPr>
+          <w:rFonts w:cs="Arial"/>
+          <w:lang w:eastAsia="pt-BR"/>
+        </w:rPr>
+      </w:pPr>
+      <w:r>
+        <w:rPr>
+          <w:rFonts w:cs="Arial"/>
+          <w:lang w:eastAsia="pt-BR"/>
+        </w:rPr>
+        <w:t>Maior integração da cadeia produtiva</w:t>
+      </w:r>
+    </w:p>
+    <w:p>
+      <w:pPr>
+        <w:pStyle w:val="PargrafodaLista"/>
+        <w:numPr>
+          <w:ilvl w:val="0"/>
+          <w:numId w:val="5"/>
+        </w:numPr>
+        <w:rPr>
+          <w:rFonts w:cs="Arial"/>
+          <w:lang w:eastAsia="pt-BR"/>
+        </w:rPr>
+      </w:pPr>
+      <w:r>
+        <w:rPr>
+          <w:rFonts w:cs="Arial"/>
+          <w:lang w:eastAsia="pt-BR"/>
+        </w:rPr>
+        <w:t>Maior eficiência logística</w:t>
+      </w:r>
+    </w:p>
+    <w:p/>
+    <w:p>
+      <w:pPr>
+        <w:pStyle w:val="Subttulo"/>
+        <w:numPr>
+          <w:ilvl w:val="0"/>
+          <w:numId w:val="3"/>
+        </w:numPr>
+      </w:pPr>
+      <w:r>
+        <w:t>Farmacêutica | Lifescences</w:t>
+      </w:r>
+    </w:p>
+    <w:p>
+      <w:pPr>
+        <w:rPr>
+          <w:lang w:eastAsia="pt-BR"/>
+        </w:rPr>
+      </w:pPr>
+      <w:r>
+        <w:rPr>
+          <w:lang w:eastAsia="pt-BR"/>
+        </w:rPr>
+        <w:t>O setor farmacêutico é um importante mercado em todo o mundo e o Brasil exerce importante papel nesta indústria, que apresenta crescimento acelerado. Além de investimentos em pesquisa e desenvolvimento, o mercado de fármacos consome muitas tecnologias de ponta para melhor atender suas demandas.</w:t>
+      </w:r>
+    </w:p>
+    <w:p>
+      <w:pPr>
+        <w:rPr>
+          <w:lang w:eastAsia="pt-BR"/>
+        </w:rPr>
+      </w:pPr>
+      <w:r>
+        <w:rPr>
+          <w:lang w:eastAsia="pt-BR"/>
+        </w:rPr>
+        <w:t>A Cast oferece uma ampla gama de soluções, como implantação e manutenção de ERP, gestão de conteúdo (ECM - Enterprise Content Management) para melhorar o fluxo de documentos, sistemas que asseguram conformidade com as normas vigentes do setor, soluções analíticas para tomadas de decisões, sistemas de controle de ativos, dentre outras.</w:t>
+      </w:r>
+    </w:p>
+    <w:p>
+      <w:pPr>
+        <w:rPr>
+          <w:lang w:eastAsia="pt-BR"/>
+        </w:rPr>
+      </w:pPr>
+      <w:r>
+        <w:rPr>
+          <w:lang w:eastAsia="pt-BR"/>
+        </w:rPr>
+        <w:t>Além disso, a Cast possui uma sólida expertise no segmento, atendendo 6 entre as 10 maiores farmacêuticas do país. No total, são mais de dez clientes no setor bem como uma extensa relação de projetos desenvolvidos em empresas de cosméticos e beleza.</w:t>
+      </w:r>
+    </w:p>
+    <w:p/>
+    <w:p>
+      <w:pPr>
+        <w:pStyle w:val="Subttulo"/>
+        <w:numPr>
+          <w:ilvl w:val="0"/>
+          <w:numId w:val="3"/>
+        </w:numPr>
+      </w:pPr>
+      <w:r>
+        <w:t>Logística</w:t>
+      </w:r>
+      <w:r>
+        <w:t xml:space="preserve"> e Transporte de Cargas</w:t>
+      </w:r>
+    </w:p>
+    <w:p>
+      <w:pPr>
+        <w:rPr>
+          <w:lang w:eastAsia="pt-BR"/>
+        </w:rPr>
+      </w:pPr>
+      <w:r>
+        <w:rPr>
+          <w:lang w:eastAsia="pt-BR"/>
+        </w:rPr>
+        <w:t>O grande crescimento visto no Brasil no setor de consumo nos últimos anos, especialmente no segmento de comércio eletrônico, tem impulsionado o setor logístico na busca por soluções tecnológicas, que garantam eficiência e agilidade nas operações e colaboração para melhor atender seus clientes.</w:t>
+      </w:r>
+    </w:p>
+    <w:p>
+      <w:pPr>
+        <w:rPr>
+          <w:lang w:eastAsia="pt-BR"/>
+        </w:rPr>
+      </w:pPr>
+      <w:r>
+        <w:rPr>
+          <w:lang w:eastAsia="pt-BR"/>
+        </w:rPr>
+        <w:t>Em linha com esse movimento, a Cast oferece um amplo portfólio de produtos e serviços para o segmento, como soluções analíticas, sistemas de gestão empresarial, gestão de conteúdo (ECM), CRM, soluções fiscais, aplicativos para dispositivos móveis, entre outras.</w:t>
+      </w:r>
+    </w:p>
+    <w:p>
+      <w:pPr>
+        <w:rPr>
+          <w:lang w:eastAsia="pt-BR"/>
+        </w:rPr>
+      </w:pPr>
+      <w:r>
+        <w:rPr>
+          <w:lang w:eastAsia="pt-BR"/>
+        </w:rPr>
+        <w:t>Atendemos importantes empresas no setor, dentre elas, uma das maiores corporações brasileiras, com negócios em Energia e Infraestrutura.</w:t>
+      </w:r>
+    </w:p>
+    <w:p>
+      <w:pPr>
+        <w:spacing w:after="160" w:line="259" w:lineRule="auto"/>
+        <w:jc w:val="left"/>
+        <w:rPr>
+          <w:lang w:eastAsia="pt-BR"/>
+        </w:rPr>
+      </w:pPr>
+      <w:r>
+        <w:rPr>
+          <w:lang w:eastAsia="pt-BR"/>
+        </w:rPr>
+        <w:br w:type="page"/>
+      </w:r>
+    </w:p>
+    <w:p>
+      <w:pPr>
+        <w:pStyle w:val="Subttulo"/>
+        <w:numPr>
+          <w:ilvl w:val="0"/>
+          <w:numId w:val="3"/>
+        </w:numPr>
+      </w:pPr>
+      <w:r>
+        <w:lastRenderedPageBreak/>
+        <w:t>Manufatura</w:t>
+      </w:r>
+    </w:p>
+    <w:p>
+      <w:pPr>
+        <w:rPr>
+          <w:rFonts w:cs="Arial"/>
+          <w:lang w:eastAsia="pt-BR"/>
+        </w:rPr>
+      </w:pPr>
+      <w:r>
+        <w:rPr>
+          <w:rFonts w:cs="Arial"/>
+          <w:lang w:eastAsia="pt-BR"/>
+        </w:rPr>
+        <w:t>A Cast possui uma extensa oferta de soluções e serviços aplicáveis aos mais variados tipos de indústria, integrando seus processos de negócio, como produção, vendas, logística e distribuição.</w:t>
+      </w:r>
+    </w:p>
+    <w:p>
+      <w:pPr>
+        <w:rPr>
+          <w:rFonts w:cs="Arial"/>
+          <w:lang w:eastAsia="pt-BR"/>
+        </w:rPr>
+      </w:pPr>
+      <w:r>
+        <w:rPr>
+          <w:rFonts w:cs="Arial"/>
+          <w:lang w:eastAsia="pt-BR"/>
+        </w:rPr>
+        <w:t>Nós apoiamos empresas de Manufatura dos mais variados segmentos: Indústrias de Base, Farmacêutico, Bens de Consumo, Automotivo, Autopeças, Metalmecânico, Metalurgia, Siderurgia e outros.</w:t>
+      </w:r>
+    </w:p>
+    <w:p>
+      <w:pPr>
+        <w:rPr>
+          <w:rFonts w:cs="Arial"/>
+          <w:lang w:eastAsia="pt-BR"/>
+        </w:rPr>
+      </w:pPr>
+      <w:r>
+        <w:rPr>
+          <w:rFonts w:cs="Arial"/>
+          <w:lang w:eastAsia="pt-BR"/>
+        </w:rPr>
+        <w:t>Além dos serviços integrados, a Cast oferece soluções específicas para cada segmento, visando:</w:t>
+      </w:r>
+    </w:p>
+    <w:p>
+      <w:pPr>
+        <w:rPr>
+          <w:rFonts w:cs="Arial"/>
+          <w:lang w:eastAsia="pt-BR"/>
+        </w:rPr>
+      </w:pPr>
+    </w:p>
+    <w:p>
+      <w:pPr>
+        <w:pStyle w:val="PargrafodaLista"/>
+        <w:numPr>
+          <w:ilvl w:val="0"/>
+          <w:numId w:val="7"/>
+        </w:numPr>
+        <w:rPr>
+          <w:rFonts w:cs="Arial"/>
+          <w:lang w:eastAsia="pt-BR"/>
+        </w:rPr>
+      </w:pPr>
+      <w:r>
+        <w:rPr>
+          <w:rFonts w:cs="Arial"/>
+          <w:lang w:eastAsia="pt-BR"/>
+        </w:rPr>
+        <w:t>Eficiência com maior integração da cadeia produtiva;</w:t>
+      </w:r>
+    </w:p>
+    <w:p>
+      <w:pPr>
+        <w:pStyle w:val="PargrafodaLista"/>
+        <w:numPr>
+          <w:ilvl w:val="0"/>
+          <w:numId w:val="7"/>
+        </w:numPr>
+        <w:rPr>
+          <w:rFonts w:cs="Arial"/>
+          <w:lang w:eastAsia="pt-BR"/>
+        </w:rPr>
+      </w:pPr>
+      <w:r>
+        <w:rPr>
+          <w:rFonts w:cs="Arial"/>
+          <w:lang w:eastAsia="pt-BR"/>
+        </w:rPr>
+        <w:t>Redução de custos e de investimento em estoques;</w:t>
+      </w:r>
+    </w:p>
+    <w:p>
+      <w:pPr>
+        <w:pStyle w:val="PargrafodaLista"/>
+        <w:numPr>
+          <w:ilvl w:val="0"/>
+          <w:numId w:val="7"/>
+        </w:numPr>
+        <w:rPr>
+          <w:rFonts w:cs="Arial"/>
+          <w:lang w:eastAsia="pt-BR"/>
+        </w:rPr>
+      </w:pPr>
+      <w:r>
+        <w:rPr>
+          <w:rFonts w:cs="Arial"/>
+          <w:lang w:eastAsia="pt-BR"/>
+        </w:rPr>
+        <w:t>Melhoria da qualidade e redução no tempo de atendimento ao cliente;</w:t>
+      </w:r>
+    </w:p>
+    <w:p>
+      <w:pPr>
+        <w:pStyle w:val="PargrafodaLista"/>
+        <w:numPr>
+          <w:ilvl w:val="0"/>
+          <w:numId w:val="7"/>
+        </w:numPr>
+        <w:rPr>
+          <w:rFonts w:cs="Arial"/>
+          <w:lang w:eastAsia="pt-BR"/>
+        </w:rPr>
+      </w:pPr>
+      <w:r>
+        <w:rPr>
+          <w:rFonts w:cs="Arial"/>
+          <w:lang w:eastAsia="pt-BR"/>
+        </w:rPr>
+        <w:t xml:space="preserve">Atendimento a normas de </w:t>
       </w:r>
       <w:proofErr w:type="spellStart"/>
       <w:r>
         <w:rPr>
-          <w:rStyle w:val="Forte"/>
-          <w:rFonts w:ascii="Arial" w:hAnsi="Arial" w:cs="Arial"/>
-          <w:color w:val="777D8A"/>
-          <w:sz w:val="20"/>
-          <w:szCs w:val="20"/>
-        </w:rPr>
-        <w:t>Red</w:t>
+          <w:rFonts w:cs="Arial"/>
+          <w:lang w:eastAsia="pt-BR"/>
+        </w:rPr>
+        <w:t>compliance</w:t>
       </w:r>
       <w:proofErr w:type="spellEnd"/>
       <w:r>
         <w:rPr>
-          <w:rStyle w:val="Forte"/>
-          <w:rFonts w:ascii="Arial" w:hAnsi="Arial" w:cs="Arial"/>
-          <w:color w:val="777D8A"/>
-          <w:sz w:val="20"/>
-          <w:szCs w:val="20"/>
-        </w:rPr>
-        <w:t xml:space="preserve"> </w:t>
+          <w:rFonts w:cs="Arial"/>
+          <w:lang w:eastAsia="pt-BR"/>
+        </w:rPr>
+        <w:t>.</w:t>
+      </w:r>
+    </w:p>
+    <w:p>
+      <w:pPr>
+        <w:rPr>
+          <w:rFonts w:cs="Arial"/>
+          <w:lang w:eastAsia="pt-BR"/>
+        </w:rPr>
+      </w:pPr>
+      <w:r>
+        <w:rPr>
+          <w:rFonts w:cs="Arial"/>
+          <w:lang w:eastAsia="pt-BR"/>
+        </w:rPr>
+        <w:t>A Cast reúne a expertise de executivos altamente capacitados, com mais de 15 anos de experiência em empresas de consultoria e mais de 200 projetos realizados.</w:t>
+      </w:r>
+    </w:p>
+    <w:p/>
+    <w:p>
+      <w:pPr>
+        <w:pStyle w:val="Subttulo"/>
+        <w:numPr>
+          <w:ilvl w:val="0"/>
+          <w:numId w:val="3"/>
+        </w:numPr>
+      </w:pPr>
+      <w:r>
+        <w:t>Meios de Pagamento</w:t>
+      </w:r>
+    </w:p>
+    <w:p>
+      <w:pPr>
+        <w:rPr>
+          <w:lang w:eastAsia="pt-BR"/>
+        </w:rPr>
+      </w:pPr>
+      <w:r>
+        <w:rPr>
+          <w:lang w:eastAsia="pt-BR"/>
+        </w:rPr>
+        <w:t>Este setor passou por uma grande transformação nos últimos anos, com fusões e aquisições, além da própria evolução do negócio, que passou por cartões e está caminhando para a mobilidade. Por essas e outras razões, investimento tecnológico é uma das palavras de ordem do segmento, que prima pela agilidade, eficiência e credibilidade de seus parceiros e clientes.</w:t>
+      </w:r>
+    </w:p>
+    <w:p>
+      <w:pPr>
+        <w:rPr>
+          <w:lang w:eastAsia="pt-BR"/>
+        </w:rPr>
+      </w:pPr>
+      <w:r>
+        <w:rPr>
+          <w:lang w:eastAsia="pt-BR"/>
+        </w:rPr>
+        <w:t>A Cast tem à disposição soluções práticas e analíticas de acordo com a necessidade da instituição. Temos em nosso portfólio ferramentas analíticas, desenvolvemos sistemas customizados, prestamos serviços de manutenção de sistemas legados, dentre outros.</w:t>
+      </w:r>
+    </w:p>
+    <w:p>
+      <w:pPr>
+        <w:rPr>
+          <w:lang w:eastAsia="pt-BR"/>
+        </w:rPr>
+      </w:pPr>
+      <w:r>
+        <w:rPr>
+          <w:lang w:eastAsia="pt-BR"/>
+        </w:rPr>
+        <w:t>Nossa expertise foi construída ao longo dos últimos anos em grandes empresas do setor, dentre elas a líder do setor de cartões de pagamento na América Latina, em termos de volume.</w:t>
+      </w:r>
+    </w:p>
+    <w:p/>
+    <w:p>
+      <w:pPr>
+        <w:pStyle w:val="Subttulo"/>
+        <w:numPr>
+          <w:ilvl w:val="0"/>
+          <w:numId w:val="3"/>
+        </w:numPr>
+      </w:pPr>
+      <w:r>
+        <w:t>Química e Petroquímica</w:t>
+      </w:r>
+    </w:p>
+    <w:p>
+      <w:pPr>
+        <w:rPr>
+          <w:lang w:eastAsia="pt-BR"/>
+        </w:rPr>
+      </w:pPr>
+      <w:r>
+        <w:rPr>
+          <w:lang w:eastAsia="pt-BR"/>
+        </w:rPr>
+        <w:t>Por meio de tecnologias inovadoras e grande expertise no segmento Químico e Petroquímico, adquirida em importantes projetos desenvolvidos para diversos clientes, a Cast oferece uma ampla gama de soluções para auxiliar as empresas do setor a otimizar suas operações.</w:t>
+      </w:r>
+    </w:p>
+    <w:p>
+      <w:pPr>
+        <w:rPr>
+          <w:lang w:eastAsia="pt-BR"/>
+        </w:rPr>
+      </w:pPr>
+      <w:r>
+        <w:rPr>
+          <w:lang w:eastAsia="pt-BR"/>
+        </w:rPr>
+        <w:t>Nossas soluções incluem consultoria, Business Intelligence (BI), sistemas de gestão empresarial, Gestão de Conteúdo, entre outras soluções. Ajudamos nossos clientes a terem maior eficiência e controle em seus processos. Temos importantes cases de sucesso, entre eles um projeto desenvolvido na maior fabricante de resinas de PVC da América Latina.</w:t>
+      </w:r>
+    </w:p>
+    <w:p/>
+    <w:p>
+      <w:pPr>
+        <w:pStyle w:val="Subttulo"/>
+        <w:numPr>
+          <w:ilvl w:val="0"/>
+          <w:numId w:val="3"/>
+        </w:numPr>
+      </w:pPr>
+      <w:r>
+        <w:t>Saúde</w:t>
+      </w:r>
+    </w:p>
+    <w:p>
+      <w:pPr>
+        <w:rPr>
+          <w:lang w:eastAsia="pt-BR"/>
+        </w:rPr>
+      </w:pPr>
+      <w:r>
+        <w:rPr>
+          <w:lang w:eastAsia="pt-BR"/>
+        </w:rPr>
+        <w:t>O setor de saúde no país e complexo e enfrenta grandes desafios, porém, nos últimos anos, temos percebido grande avanço, principalmente no que diz respeito ao uso de tecnologia da informação. O segmento tem demandado cada vez mais tecnologia tanto para a administração dos hospitais e sistemas de saúde, bem como para melhor atender aos pacientes.</w:t>
+      </w:r>
+    </w:p>
+    <w:p>
+      <w:pPr>
+        <w:rPr>
+          <w:lang w:eastAsia="pt-BR"/>
+        </w:rPr>
+      </w:pPr>
+      <w:r>
+        <w:rPr>
+          <w:lang w:eastAsia="pt-BR"/>
+        </w:rPr>
+        <w:t xml:space="preserve">Ao longo dos anos, a Cast desenvolveu importantes projetos para este segmento tanto no setor público quanto no setor privado. Na área pública, desenvolvemos sistemas altamente especializados, como o Sistema Nacional de Transplantes, o Sistema de Gerenciamento de </w:t>
+      </w:r>
+      <w:r>
+        <w:rPr>
+          <w:lang w:eastAsia="pt-BR"/>
+        </w:rPr>
+        <w:t>Serviços</w:t>
+      </w:r>
+      <w:r>
+        <w:rPr>
+          <w:lang w:eastAsia="pt-BR"/>
+        </w:rPr>
+        <w:t xml:space="preserve"> de Hemoterapia (Hemovida) e vários sistemas do SUS. Além disso, prestamos serviços de elevada complexidade como a administração da infraestrutura e o suporte aos mais diversos sistemas do Ministério da Saúde.</w:t>
+      </w:r>
+    </w:p>
+    <w:p>
+      <w:pPr>
+        <w:rPr>
+          <w:lang w:eastAsia="pt-BR"/>
+        </w:rPr>
+      </w:pPr>
+      <w:r>
+        <w:rPr>
+          <w:lang w:eastAsia="pt-BR"/>
+        </w:rPr>
+        <w:t>Além da expertise no setor, temos amplos conhecimentos no setor de saúde suplementar, no qual desenvolvemos inúmeros projetos.</w:t>
+      </w:r>
+    </w:p>
+    <w:p/>
+    <w:p>
+      <w:pPr>
+        <w:pStyle w:val="Subttulo"/>
+        <w:numPr>
+          <w:ilvl w:val="0"/>
+          <w:numId w:val="3"/>
+        </w:numPr>
+      </w:pPr>
+      <w:r>
+        <w:t>Seguradoras</w:t>
+      </w:r>
+    </w:p>
+    <w:p>
+      <w:pPr>
+        <w:rPr>
+          <w:lang w:eastAsia="pt-BR"/>
+        </w:rPr>
+      </w:pPr>
+      <w:r>
+        <w:rPr>
+          <w:lang w:eastAsia="pt-BR"/>
+        </w:rPr>
+        <w:t>A Cast conta com ampla experiência na implementação de soluções tecnológicas para seguradoras e oferece um portfólio extenso para ajudar as empresas deste setor a melhorarem a eficiência e o tempo de resposta aos clientes.</w:t>
+      </w:r>
+    </w:p>
+    <w:p>
+      <w:pPr>
+        <w:rPr>
+          <w:lang w:eastAsia="pt-BR"/>
+        </w:rPr>
+      </w:pPr>
+      <w:r>
+        <w:rPr>
+          <w:lang w:eastAsia="pt-BR"/>
+        </w:rPr>
+        <w:t xml:space="preserve">Nossas soluções para o setor vão desde sistemas de gestão empresarial e de conteúdo, e melhoria de sistemas legados até ferramentas analíticas e soluções customizadas de acordo </w:t>
+      </w:r>
+      <w:r>
+        <w:rPr>
+          <w:lang w:eastAsia="pt-BR"/>
+        </w:rPr>
+        <w:lastRenderedPageBreak/>
+        <w:t xml:space="preserve">com a necessidade da seguradora, como tecnologias </w:t>
       </w:r>
       <w:proofErr w:type="spellStart"/>
       <w:r>
         <w:rPr>
-          <w:rStyle w:val="Forte"/>
-          <w:rFonts w:ascii="Arial" w:hAnsi="Arial" w:cs="Arial"/>
-          <w:color w:val="777D8A"/>
-          <w:sz w:val="20"/>
-          <w:szCs w:val="20"/>
-        </w:rPr>
-        <w:t>Hat</w:t>
-      </w:r>
-      <w:proofErr w:type="spellEnd"/>
-      <w:r>
-        <w:rPr>
-          <w:rFonts w:ascii="Arial" w:hAnsi="Arial" w:cs="Arial"/>
-          <w:color w:val="777D8A"/>
-          <w:sz w:val="20"/>
-          <w:szCs w:val="20"/>
-        </w:rPr>
-        <w:t>).</w:t>
-      </w:r>
-    </w:p>
-    <w:p>
+          <w:lang w:eastAsia="pt-BR"/>
+        </w:rPr>
+        <w:t>anti-f</w:t>
+      </w:r>
       <w:bookmarkStart w:id="0" w:name="_GoBack"/>
       <w:bookmarkEnd w:id="0"/>
+      <w:r>
+        <w:rPr>
+          <w:lang w:eastAsia="pt-BR"/>
+        </w:rPr>
+        <w:t>raude</w:t>
+      </w:r>
+      <w:proofErr w:type="spellEnd"/>
+      <w:r>
+        <w:rPr>
+          <w:lang w:eastAsia="pt-BR"/>
+        </w:rPr>
+        <w:t xml:space="preserve">, </w:t>
+      </w:r>
+      <w:proofErr w:type="spellStart"/>
+      <w:r>
+        <w:rPr>
+          <w:lang w:eastAsia="pt-BR"/>
+        </w:rPr>
+        <w:t>compliance</w:t>
+      </w:r>
+      <w:proofErr w:type="spellEnd"/>
+      <w:r>
+        <w:rPr>
+          <w:lang w:eastAsia="pt-BR"/>
+        </w:rPr>
+        <w:t xml:space="preserve">, </w:t>
+      </w:r>
+      <w:proofErr w:type="spellStart"/>
+      <w:r>
+        <w:rPr>
+          <w:lang w:eastAsia="pt-BR"/>
+        </w:rPr>
+        <w:t>risk</w:t>
+      </w:r>
+      <w:proofErr w:type="spellEnd"/>
+      <w:r>
+        <w:rPr>
+          <w:lang w:eastAsia="pt-BR"/>
+        </w:rPr>
+        <w:t xml:space="preserve"> management, core </w:t>
+      </w:r>
+      <w:proofErr w:type="spellStart"/>
+      <w:r>
+        <w:rPr>
+          <w:lang w:eastAsia="pt-BR"/>
+        </w:rPr>
+        <w:t>insurance</w:t>
+      </w:r>
+      <w:proofErr w:type="spellEnd"/>
+      <w:r>
+        <w:rPr>
+          <w:lang w:eastAsia="pt-BR"/>
+        </w:rPr>
+        <w:t xml:space="preserve"> e automação de processos. Entre nossos clientes estão as maiores seguradoras do país</w:t>
+      </w:r>
+    </w:p>
+    <w:p>
+      <w:pPr>
+        <w:spacing w:after="160" w:line="259" w:lineRule="auto"/>
+        <w:jc w:val="left"/>
+        <w:rPr>
+          <w:lang w:eastAsia="pt-BR"/>
+        </w:rPr>
+      </w:pPr>
+      <w:r>
+        <w:rPr>
+          <w:lang w:eastAsia="pt-BR"/>
+        </w:rPr>
+        <w:br w:type="page"/>
+      </w:r>
+    </w:p>
+    <w:p>
+      <w:pPr>
+        <w:rPr>
+          <w:lang w:eastAsia="pt-BR"/>
+        </w:rPr>
+      </w:pPr>
+    </w:p>
+    <w:p/>
+    <w:p>
+      <w:pPr>
+        <w:pStyle w:val="Subttulo"/>
+        <w:numPr>
+          <w:ilvl w:val="0"/>
+          <w:numId w:val="3"/>
+        </w:numPr>
+      </w:pPr>
+      <w:r>
+        <w:t>Serviços Financeiros</w:t>
+      </w:r>
+    </w:p>
+    <w:p>
+      <w:pPr>
+        <w:rPr>
+          <w:lang w:eastAsia="pt-BR"/>
+        </w:rPr>
+      </w:pPr>
+      <w:r>
+        <w:rPr>
+          <w:lang w:eastAsia="pt-BR"/>
+        </w:rPr>
+        <w:t>O setor financeiro no Brasil é altamente competitivo e um dos mais inovadores do mundo. Para agregar sofisticação e inovação nos serviços é necessário estar conectado às necessidades dos clientes cujos hábitos de acesso e relacionamento estão em constante evolução.</w:t>
+      </w:r>
+    </w:p>
+    <w:p>
+      <w:pPr>
+        <w:rPr>
+          <w:lang w:eastAsia="pt-BR"/>
+        </w:rPr>
+      </w:pPr>
+      <w:r>
+        <w:rPr>
+          <w:lang w:eastAsia="pt-BR"/>
+        </w:rPr>
+        <w:t xml:space="preserve">Desta forma, a Cast atende </w:t>
+      </w:r>
+      <w:proofErr w:type="spellStart"/>
+      <w:r>
+        <w:rPr>
+          <w:lang w:eastAsia="pt-BR"/>
+        </w:rPr>
+        <w:t>a</w:t>
+      </w:r>
+      <w:proofErr w:type="spellEnd"/>
+      <w:r>
+        <w:rPr>
+          <w:lang w:eastAsia="pt-BR"/>
+        </w:rPr>
+        <w:t xml:space="preserve"> demanda dos clientes por meio de consultoria, tecnologia e serviços de outsourcing, complementados por larga experiência no setor de serviços financeiros.</w:t>
+      </w:r>
+    </w:p>
+    <w:p>
+      <w:pPr>
+        <w:rPr>
+          <w:lang w:eastAsia="pt-BR"/>
+        </w:rPr>
+      </w:pPr>
+      <w:r>
+        <w:rPr>
+          <w:lang w:eastAsia="pt-BR"/>
+        </w:rPr>
+        <w:t>Além disso, nosso relacionamento com os clientes é baseado em confiança e segurança, pois tratamos com informações críticas e confidenciais.</w:t>
+      </w:r>
+    </w:p>
+    <w:p>
+      <w:pPr>
+        <w:rPr>
+          <w:lang w:eastAsia="pt-BR"/>
+        </w:rPr>
+      </w:pPr>
+      <w:r>
+        <w:rPr>
+          <w:lang w:eastAsia="pt-BR"/>
+        </w:rPr>
+        <w:t>Ao longo dos anos, desenvolvemos inúmeras soluções para diversas instituições financeiras e, dentre elas, se destaca o maior banco público do país.</w:t>
+      </w:r>
+    </w:p>
+    <w:p/>
+    <w:p>
+      <w:pPr>
+        <w:pStyle w:val="Subttulo"/>
+        <w:numPr>
+          <w:ilvl w:val="0"/>
+          <w:numId w:val="3"/>
+        </w:numPr>
+      </w:pPr>
+      <w:r>
+        <w:t>Varejo</w:t>
+      </w:r>
     </w:p>
     <w:sectPr>
       <w:pgSz w:w="11906" w:h="16838"/>
@@ -312,6 +1509,904 @@
     </w:sectPr>
   </w:body>
 </w:document>
+</file>
+
+<file path=word/numbering.xml><?xml version="1.0" encoding="utf-8"?>
+<w:numbering xmlns:wpc="http://schemas.microsoft.com/office/word/2010/wordprocessingCanvas" xmlns:mc="http://schemas.openxmlformats.org/markup-compatibility/2006" xmlns:o="urn:schemas-microsoft-com:office:office" xmlns:r="http://schemas.openxmlformats.org/officeDocument/2006/relationships" xmlns:m="http://schemas.openxmlformats.org/officeDocument/2006/math" xmlns:v="urn:schemas-microsoft-com:vml" xmlns:wp14="http://schemas.microsoft.com/office/word/2010/wordprocessingDrawing" xmlns:wp="http://schemas.openxmlformats.org/drawingml/2006/wordprocessingDrawing" xmlns:w10="urn:schemas-microsoft-com:office:word" xmlns:w="http://schemas.openxmlformats.org/wordprocessingml/2006/main" xmlns:w14="http://schemas.microsoft.com/office/word/2010/wordml" xmlns:w15="http://schemas.microsoft.com/office/word/2012/wordml" xmlns:wpg="http://schemas.microsoft.com/office/word/2010/wordprocessingGroup" xmlns:wpi="http://schemas.microsoft.com/office/word/2010/wordprocessingInk" xmlns:wne="http://schemas.microsoft.com/office/word/2006/wordml" xmlns:wps="http://schemas.microsoft.com/office/word/2010/wordprocessingShape" mc:Ignorable="w14 w15 wp14">
+  <w:abstractNum w:abstractNumId="0">
+    <w:nsid w:val="06D547D4"/>
+    <w:multiLevelType w:val="hybridMultilevel"/>
+    <w:tmpl w:val="C654014A"/>
+    <w:lvl w:ilvl="0" w:tplc="04160001">
+      <w:start w:val="1"/>
+      <w:numFmt w:val="bullet"/>
+      <w:lvlText w:val=""/>
+      <w:lvlJc w:val="left"/>
+      <w:pPr>
+        <w:ind w:left="720" w:hanging="360"/>
+      </w:pPr>
+      <w:rPr>
+        <w:rFonts w:ascii="Symbol" w:hAnsi="Symbol" w:hint="default"/>
+      </w:rPr>
+    </w:lvl>
+    <w:lvl w:ilvl="1" w:tplc="04160003" w:tentative="1">
+      <w:start w:val="1"/>
+      <w:numFmt w:val="bullet"/>
+      <w:lvlText w:val="o"/>
+      <w:lvlJc w:val="left"/>
+      <w:pPr>
+        <w:ind w:left="1440" w:hanging="360"/>
+      </w:pPr>
+      <w:rPr>
+        <w:rFonts w:ascii="Courier New" w:hAnsi="Courier New" w:cs="Courier New" w:hint="default"/>
+      </w:rPr>
+    </w:lvl>
+    <w:lvl w:ilvl="2" w:tplc="04160005" w:tentative="1">
+      <w:start w:val="1"/>
+      <w:numFmt w:val="bullet"/>
+      <w:lvlText w:val=""/>
+      <w:lvlJc w:val="left"/>
+      <w:pPr>
+        <w:ind w:left="2160" w:hanging="360"/>
+      </w:pPr>
+      <w:rPr>
+        <w:rFonts w:ascii="Wingdings" w:hAnsi="Wingdings" w:hint="default"/>
+      </w:rPr>
+    </w:lvl>
+    <w:lvl w:ilvl="3" w:tplc="04160001" w:tentative="1">
+      <w:start w:val="1"/>
+      <w:numFmt w:val="bullet"/>
+      <w:lvlText w:val=""/>
+      <w:lvlJc w:val="left"/>
+      <w:pPr>
+        <w:ind w:left="2880" w:hanging="360"/>
+      </w:pPr>
+      <w:rPr>
+        <w:rFonts w:ascii="Symbol" w:hAnsi="Symbol" w:hint="default"/>
+      </w:rPr>
+    </w:lvl>
+    <w:lvl w:ilvl="4" w:tplc="04160003" w:tentative="1">
+      <w:start w:val="1"/>
+      <w:numFmt w:val="bullet"/>
+      <w:lvlText w:val="o"/>
+      <w:lvlJc w:val="left"/>
+      <w:pPr>
+        <w:ind w:left="3600" w:hanging="360"/>
+      </w:pPr>
+      <w:rPr>
+        <w:rFonts w:ascii="Courier New" w:hAnsi="Courier New" w:cs="Courier New" w:hint="default"/>
+      </w:rPr>
+    </w:lvl>
+    <w:lvl w:ilvl="5" w:tplc="04160005" w:tentative="1">
+      <w:start w:val="1"/>
+      <w:numFmt w:val="bullet"/>
+      <w:lvlText w:val=""/>
+      <w:lvlJc w:val="left"/>
+      <w:pPr>
+        <w:ind w:left="4320" w:hanging="360"/>
+      </w:pPr>
+      <w:rPr>
+        <w:rFonts w:ascii="Wingdings" w:hAnsi="Wingdings" w:hint="default"/>
+      </w:rPr>
+    </w:lvl>
+    <w:lvl w:ilvl="6" w:tplc="04160001" w:tentative="1">
+      <w:start w:val="1"/>
+      <w:numFmt w:val="bullet"/>
+      <w:lvlText w:val=""/>
+      <w:lvlJc w:val="left"/>
+      <w:pPr>
+        <w:ind w:left="5040" w:hanging="360"/>
+      </w:pPr>
+      <w:rPr>
+        <w:rFonts w:ascii="Symbol" w:hAnsi="Symbol" w:hint="default"/>
+      </w:rPr>
+    </w:lvl>
+    <w:lvl w:ilvl="7" w:tplc="04160003" w:tentative="1">
+      <w:start w:val="1"/>
+      <w:numFmt w:val="bullet"/>
+      <w:lvlText w:val="o"/>
+      <w:lvlJc w:val="left"/>
+      <w:pPr>
+        <w:ind w:left="5760" w:hanging="360"/>
+      </w:pPr>
+      <w:rPr>
+        <w:rFonts w:ascii="Courier New" w:hAnsi="Courier New" w:cs="Courier New" w:hint="default"/>
+      </w:rPr>
+    </w:lvl>
+    <w:lvl w:ilvl="8" w:tplc="04160005" w:tentative="1">
+      <w:start w:val="1"/>
+      <w:numFmt w:val="bullet"/>
+      <w:lvlText w:val=""/>
+      <w:lvlJc w:val="left"/>
+      <w:pPr>
+        <w:ind w:left="6480" w:hanging="360"/>
+      </w:pPr>
+      <w:rPr>
+        <w:rFonts w:ascii="Wingdings" w:hAnsi="Wingdings" w:hint="default"/>
+      </w:rPr>
+    </w:lvl>
+  </w:abstractNum>
+  <w:abstractNum w:abstractNumId="1">
+    <w:nsid w:val="06ED6816"/>
+    <w:multiLevelType w:val="hybridMultilevel"/>
+    <w:tmpl w:val="A7760974"/>
+    <w:lvl w:ilvl="0" w:tplc="0416000F">
+      <w:start w:val="1"/>
+      <w:numFmt w:val="decimal"/>
+      <w:lvlText w:val="%1."/>
+      <w:lvlJc w:val="left"/>
+      <w:pPr>
+        <w:ind w:left="720" w:hanging="360"/>
+      </w:pPr>
+    </w:lvl>
+    <w:lvl w:ilvl="1" w:tplc="04160019" w:tentative="1">
+      <w:start w:val="1"/>
+      <w:numFmt w:val="lowerLetter"/>
+      <w:lvlText w:val="%2."/>
+      <w:lvlJc w:val="left"/>
+      <w:pPr>
+        <w:ind w:left="1440" w:hanging="360"/>
+      </w:pPr>
+    </w:lvl>
+    <w:lvl w:ilvl="2" w:tplc="0416001B" w:tentative="1">
+      <w:start w:val="1"/>
+      <w:numFmt w:val="lowerRoman"/>
+      <w:lvlText w:val="%3."/>
+      <w:lvlJc w:val="right"/>
+      <w:pPr>
+        <w:ind w:left="2160" w:hanging="180"/>
+      </w:pPr>
+    </w:lvl>
+    <w:lvl w:ilvl="3" w:tplc="0416000F" w:tentative="1">
+      <w:start w:val="1"/>
+      <w:numFmt w:val="decimal"/>
+      <w:lvlText w:val="%4."/>
+      <w:lvlJc w:val="left"/>
+      <w:pPr>
+        <w:ind w:left="2880" w:hanging="360"/>
+      </w:pPr>
+    </w:lvl>
+    <w:lvl w:ilvl="4" w:tplc="04160019" w:tentative="1">
+      <w:start w:val="1"/>
+      <w:numFmt w:val="lowerLetter"/>
+      <w:lvlText w:val="%5."/>
+      <w:lvlJc w:val="left"/>
+      <w:pPr>
+        <w:ind w:left="3600" w:hanging="360"/>
+      </w:pPr>
+    </w:lvl>
+    <w:lvl w:ilvl="5" w:tplc="0416001B" w:tentative="1">
+      <w:start w:val="1"/>
+      <w:numFmt w:val="lowerRoman"/>
+      <w:lvlText w:val="%6."/>
+      <w:lvlJc w:val="right"/>
+      <w:pPr>
+        <w:ind w:left="4320" w:hanging="180"/>
+      </w:pPr>
+    </w:lvl>
+    <w:lvl w:ilvl="6" w:tplc="0416000F" w:tentative="1">
+      <w:start w:val="1"/>
+      <w:numFmt w:val="decimal"/>
+      <w:lvlText w:val="%7."/>
+      <w:lvlJc w:val="left"/>
+      <w:pPr>
+        <w:ind w:left="5040" w:hanging="360"/>
+      </w:pPr>
+    </w:lvl>
+    <w:lvl w:ilvl="7" w:tplc="04160019" w:tentative="1">
+      <w:start w:val="1"/>
+      <w:numFmt w:val="lowerLetter"/>
+      <w:lvlText w:val="%8."/>
+      <w:lvlJc w:val="left"/>
+      <w:pPr>
+        <w:ind w:left="5760" w:hanging="360"/>
+      </w:pPr>
+    </w:lvl>
+    <w:lvl w:ilvl="8" w:tplc="0416001B" w:tentative="1">
+      <w:start w:val="1"/>
+      <w:numFmt w:val="lowerRoman"/>
+      <w:lvlText w:val="%9."/>
+      <w:lvlJc w:val="right"/>
+      <w:pPr>
+        <w:ind w:left="6480" w:hanging="180"/>
+      </w:pPr>
+    </w:lvl>
+  </w:abstractNum>
+  <w:abstractNum w:abstractNumId="2">
+    <w:nsid w:val="0E1C058D"/>
+    <w:multiLevelType w:val="hybridMultilevel"/>
+    <w:tmpl w:val="21922042"/>
+    <w:lvl w:ilvl="0" w:tplc="04160001">
+      <w:start w:val="1"/>
+      <w:numFmt w:val="bullet"/>
+      <w:lvlText w:val=""/>
+      <w:lvlJc w:val="left"/>
+      <w:pPr>
+        <w:ind w:left="720" w:hanging="360"/>
+      </w:pPr>
+      <w:rPr>
+        <w:rFonts w:ascii="Symbol" w:hAnsi="Symbol" w:hint="default"/>
+      </w:rPr>
+    </w:lvl>
+    <w:lvl w:ilvl="1" w:tplc="04160003" w:tentative="1">
+      <w:start w:val="1"/>
+      <w:numFmt w:val="bullet"/>
+      <w:lvlText w:val="o"/>
+      <w:lvlJc w:val="left"/>
+      <w:pPr>
+        <w:ind w:left="1440" w:hanging="360"/>
+      </w:pPr>
+      <w:rPr>
+        <w:rFonts w:ascii="Courier New" w:hAnsi="Courier New" w:cs="Courier New" w:hint="default"/>
+      </w:rPr>
+    </w:lvl>
+    <w:lvl w:ilvl="2" w:tplc="04160005" w:tentative="1">
+      <w:start w:val="1"/>
+      <w:numFmt w:val="bullet"/>
+      <w:lvlText w:val=""/>
+      <w:lvlJc w:val="left"/>
+      <w:pPr>
+        <w:ind w:left="2160" w:hanging="360"/>
+      </w:pPr>
+      <w:rPr>
+        <w:rFonts w:ascii="Wingdings" w:hAnsi="Wingdings" w:hint="default"/>
+      </w:rPr>
+    </w:lvl>
+    <w:lvl w:ilvl="3" w:tplc="04160001" w:tentative="1">
+      <w:start w:val="1"/>
+      <w:numFmt w:val="bullet"/>
+      <w:lvlText w:val=""/>
+      <w:lvlJc w:val="left"/>
+      <w:pPr>
+        <w:ind w:left="2880" w:hanging="360"/>
+      </w:pPr>
+      <w:rPr>
+        <w:rFonts w:ascii="Symbol" w:hAnsi="Symbol" w:hint="default"/>
+      </w:rPr>
+    </w:lvl>
+    <w:lvl w:ilvl="4" w:tplc="04160003" w:tentative="1">
+      <w:start w:val="1"/>
+      <w:numFmt w:val="bullet"/>
+      <w:lvlText w:val="o"/>
+      <w:lvlJc w:val="left"/>
+      <w:pPr>
+        <w:ind w:left="3600" w:hanging="360"/>
+      </w:pPr>
+      <w:rPr>
+        <w:rFonts w:ascii="Courier New" w:hAnsi="Courier New" w:cs="Courier New" w:hint="default"/>
+      </w:rPr>
+    </w:lvl>
+    <w:lvl w:ilvl="5" w:tplc="04160005" w:tentative="1">
+      <w:start w:val="1"/>
+      <w:numFmt w:val="bullet"/>
+      <w:lvlText w:val=""/>
+      <w:lvlJc w:val="left"/>
+      <w:pPr>
+        <w:ind w:left="4320" w:hanging="360"/>
+      </w:pPr>
+      <w:rPr>
+        <w:rFonts w:ascii="Wingdings" w:hAnsi="Wingdings" w:hint="default"/>
+      </w:rPr>
+    </w:lvl>
+    <w:lvl w:ilvl="6" w:tplc="04160001" w:tentative="1">
+      <w:start w:val="1"/>
+      <w:numFmt w:val="bullet"/>
+      <w:lvlText w:val=""/>
+      <w:lvlJc w:val="left"/>
+      <w:pPr>
+        <w:ind w:left="5040" w:hanging="360"/>
+      </w:pPr>
+      <w:rPr>
+        <w:rFonts w:ascii="Symbol" w:hAnsi="Symbol" w:hint="default"/>
+      </w:rPr>
+    </w:lvl>
+    <w:lvl w:ilvl="7" w:tplc="04160003" w:tentative="1">
+      <w:start w:val="1"/>
+      <w:numFmt w:val="bullet"/>
+      <w:lvlText w:val="o"/>
+      <w:lvlJc w:val="left"/>
+      <w:pPr>
+        <w:ind w:left="5760" w:hanging="360"/>
+      </w:pPr>
+      <w:rPr>
+        <w:rFonts w:ascii="Courier New" w:hAnsi="Courier New" w:cs="Courier New" w:hint="default"/>
+      </w:rPr>
+    </w:lvl>
+    <w:lvl w:ilvl="8" w:tplc="04160005" w:tentative="1">
+      <w:start w:val="1"/>
+      <w:numFmt w:val="bullet"/>
+      <w:lvlText w:val=""/>
+      <w:lvlJc w:val="left"/>
+      <w:pPr>
+        <w:ind w:left="6480" w:hanging="360"/>
+      </w:pPr>
+      <w:rPr>
+        <w:rFonts w:ascii="Wingdings" w:hAnsi="Wingdings" w:hint="default"/>
+      </w:rPr>
+    </w:lvl>
+  </w:abstractNum>
+  <w:abstractNum w:abstractNumId="3">
+    <w:nsid w:val="144E2DF5"/>
+    <w:multiLevelType w:val="multilevel"/>
+    <w:tmpl w:val="82822C84"/>
+    <w:lvl w:ilvl="0">
+      <w:start w:val="1"/>
+      <w:numFmt w:val="bullet"/>
+      <w:lvlText w:val=""/>
+      <w:lvlJc w:val="left"/>
+      <w:pPr>
+        <w:tabs>
+          <w:tab w:val="num" w:pos="720"/>
+        </w:tabs>
+        <w:ind w:left="720" w:hanging="360"/>
+      </w:pPr>
+      <w:rPr>
+        <w:rFonts w:ascii="Symbol" w:hAnsi="Symbol" w:hint="default"/>
+        <w:sz w:val="20"/>
+      </w:rPr>
+    </w:lvl>
+    <w:lvl w:ilvl="1" w:tentative="1">
+      <w:start w:val="1"/>
+      <w:numFmt w:val="bullet"/>
+      <w:lvlText w:val="o"/>
+      <w:lvlJc w:val="left"/>
+      <w:pPr>
+        <w:tabs>
+          <w:tab w:val="num" w:pos="1440"/>
+        </w:tabs>
+        <w:ind w:left="1440" w:hanging="360"/>
+      </w:pPr>
+      <w:rPr>
+        <w:rFonts w:ascii="Courier New" w:hAnsi="Courier New" w:hint="default"/>
+        <w:sz w:val="20"/>
+      </w:rPr>
+    </w:lvl>
+    <w:lvl w:ilvl="2" w:tentative="1">
+      <w:start w:val="1"/>
+      <w:numFmt w:val="bullet"/>
+      <w:lvlText w:val=""/>
+      <w:lvlJc w:val="left"/>
+      <w:pPr>
+        <w:tabs>
+          <w:tab w:val="num" w:pos="2160"/>
+        </w:tabs>
+        <w:ind w:left="2160" w:hanging="360"/>
+      </w:pPr>
+      <w:rPr>
+        <w:rFonts w:ascii="Wingdings" w:hAnsi="Wingdings" w:hint="default"/>
+        <w:sz w:val="20"/>
+      </w:rPr>
+    </w:lvl>
+    <w:lvl w:ilvl="3" w:tentative="1">
+      <w:start w:val="1"/>
+      <w:numFmt w:val="bullet"/>
+      <w:lvlText w:val=""/>
+      <w:lvlJc w:val="left"/>
+      <w:pPr>
+        <w:tabs>
+          <w:tab w:val="num" w:pos="2880"/>
+        </w:tabs>
+        <w:ind w:left="2880" w:hanging="360"/>
+      </w:pPr>
+      <w:rPr>
+        <w:rFonts w:ascii="Wingdings" w:hAnsi="Wingdings" w:hint="default"/>
+        <w:sz w:val="20"/>
+      </w:rPr>
+    </w:lvl>
+    <w:lvl w:ilvl="4" w:tentative="1">
+      <w:start w:val="1"/>
+      <w:numFmt w:val="bullet"/>
+      <w:lvlText w:val=""/>
+      <w:lvlJc w:val="left"/>
+      <w:pPr>
+        <w:tabs>
+          <w:tab w:val="num" w:pos="3600"/>
+        </w:tabs>
+        <w:ind w:left="3600" w:hanging="360"/>
+      </w:pPr>
+      <w:rPr>
+        <w:rFonts w:ascii="Wingdings" w:hAnsi="Wingdings" w:hint="default"/>
+        <w:sz w:val="20"/>
+      </w:rPr>
+    </w:lvl>
+    <w:lvl w:ilvl="5" w:tentative="1">
+      <w:start w:val="1"/>
+      <w:numFmt w:val="bullet"/>
+      <w:lvlText w:val=""/>
+      <w:lvlJc w:val="left"/>
+      <w:pPr>
+        <w:tabs>
+          <w:tab w:val="num" w:pos="4320"/>
+        </w:tabs>
+        <w:ind w:left="4320" w:hanging="360"/>
+      </w:pPr>
+      <w:rPr>
+        <w:rFonts w:ascii="Wingdings" w:hAnsi="Wingdings" w:hint="default"/>
+        <w:sz w:val="20"/>
+      </w:rPr>
+    </w:lvl>
+    <w:lvl w:ilvl="6" w:tentative="1">
+      <w:start w:val="1"/>
+      <w:numFmt w:val="bullet"/>
+      <w:lvlText w:val=""/>
+      <w:lvlJc w:val="left"/>
+      <w:pPr>
+        <w:tabs>
+          <w:tab w:val="num" w:pos="5040"/>
+        </w:tabs>
+        <w:ind w:left="5040" w:hanging="360"/>
+      </w:pPr>
+      <w:rPr>
+        <w:rFonts w:ascii="Wingdings" w:hAnsi="Wingdings" w:hint="default"/>
+        <w:sz w:val="20"/>
+      </w:rPr>
+    </w:lvl>
+    <w:lvl w:ilvl="7" w:tentative="1">
+      <w:start w:val="1"/>
+      <w:numFmt w:val="bullet"/>
+      <w:lvlText w:val=""/>
+      <w:lvlJc w:val="left"/>
+      <w:pPr>
+        <w:tabs>
+          <w:tab w:val="num" w:pos="5760"/>
+        </w:tabs>
+        <w:ind w:left="5760" w:hanging="360"/>
+      </w:pPr>
+      <w:rPr>
+        <w:rFonts w:ascii="Wingdings" w:hAnsi="Wingdings" w:hint="default"/>
+        <w:sz w:val="20"/>
+      </w:rPr>
+    </w:lvl>
+    <w:lvl w:ilvl="8" w:tentative="1">
+      <w:start w:val="1"/>
+      <w:numFmt w:val="bullet"/>
+      <w:lvlText w:val=""/>
+      <w:lvlJc w:val="left"/>
+      <w:pPr>
+        <w:tabs>
+          <w:tab w:val="num" w:pos="6480"/>
+        </w:tabs>
+        <w:ind w:left="6480" w:hanging="360"/>
+      </w:pPr>
+      <w:rPr>
+        <w:rFonts w:ascii="Wingdings" w:hAnsi="Wingdings" w:hint="default"/>
+        <w:sz w:val="20"/>
+      </w:rPr>
+    </w:lvl>
+  </w:abstractNum>
+  <w:abstractNum w:abstractNumId="4">
+    <w:nsid w:val="59F83CAB"/>
+    <w:multiLevelType w:val="hybridMultilevel"/>
+    <w:tmpl w:val="7AC699D4"/>
+    <w:lvl w:ilvl="0" w:tplc="04160001">
+      <w:start w:val="1"/>
+      <w:numFmt w:val="bullet"/>
+      <w:lvlText w:val=""/>
+      <w:lvlJc w:val="left"/>
+      <w:pPr>
+        <w:ind w:left="720" w:hanging="360"/>
+      </w:pPr>
+      <w:rPr>
+        <w:rFonts w:ascii="Symbol" w:hAnsi="Symbol" w:hint="default"/>
+      </w:rPr>
+    </w:lvl>
+    <w:lvl w:ilvl="1" w:tplc="04160003" w:tentative="1">
+      <w:start w:val="1"/>
+      <w:numFmt w:val="bullet"/>
+      <w:lvlText w:val="o"/>
+      <w:lvlJc w:val="left"/>
+      <w:pPr>
+        <w:ind w:left="1440" w:hanging="360"/>
+      </w:pPr>
+      <w:rPr>
+        <w:rFonts w:ascii="Courier New" w:hAnsi="Courier New" w:cs="Courier New" w:hint="default"/>
+      </w:rPr>
+    </w:lvl>
+    <w:lvl w:ilvl="2" w:tplc="04160005" w:tentative="1">
+      <w:start w:val="1"/>
+      <w:numFmt w:val="bullet"/>
+      <w:lvlText w:val=""/>
+      <w:lvlJc w:val="left"/>
+      <w:pPr>
+        <w:ind w:left="2160" w:hanging="360"/>
+      </w:pPr>
+      <w:rPr>
+        <w:rFonts w:ascii="Wingdings" w:hAnsi="Wingdings" w:hint="default"/>
+      </w:rPr>
+    </w:lvl>
+    <w:lvl w:ilvl="3" w:tplc="04160001" w:tentative="1">
+      <w:start w:val="1"/>
+      <w:numFmt w:val="bullet"/>
+      <w:lvlText w:val=""/>
+      <w:lvlJc w:val="left"/>
+      <w:pPr>
+        <w:ind w:left="2880" w:hanging="360"/>
+      </w:pPr>
+      <w:rPr>
+        <w:rFonts w:ascii="Symbol" w:hAnsi="Symbol" w:hint="default"/>
+      </w:rPr>
+    </w:lvl>
+    <w:lvl w:ilvl="4" w:tplc="04160003" w:tentative="1">
+      <w:start w:val="1"/>
+      <w:numFmt w:val="bullet"/>
+      <w:lvlText w:val="o"/>
+      <w:lvlJc w:val="left"/>
+      <w:pPr>
+        <w:ind w:left="3600" w:hanging="360"/>
+      </w:pPr>
+      <w:rPr>
+        <w:rFonts w:ascii="Courier New" w:hAnsi="Courier New" w:cs="Courier New" w:hint="default"/>
+      </w:rPr>
+    </w:lvl>
+    <w:lvl w:ilvl="5" w:tplc="04160005" w:tentative="1">
+      <w:start w:val="1"/>
+      <w:numFmt w:val="bullet"/>
+      <w:lvlText w:val=""/>
+      <w:lvlJc w:val="left"/>
+      <w:pPr>
+        <w:ind w:left="4320" w:hanging="360"/>
+      </w:pPr>
+      <w:rPr>
+        <w:rFonts w:ascii="Wingdings" w:hAnsi="Wingdings" w:hint="default"/>
+      </w:rPr>
+    </w:lvl>
+    <w:lvl w:ilvl="6" w:tplc="04160001" w:tentative="1">
+      <w:start w:val="1"/>
+      <w:numFmt w:val="bullet"/>
+      <w:lvlText w:val=""/>
+      <w:lvlJc w:val="left"/>
+      <w:pPr>
+        <w:ind w:left="5040" w:hanging="360"/>
+      </w:pPr>
+      <w:rPr>
+        <w:rFonts w:ascii="Symbol" w:hAnsi="Symbol" w:hint="default"/>
+      </w:rPr>
+    </w:lvl>
+    <w:lvl w:ilvl="7" w:tplc="04160003" w:tentative="1">
+      <w:start w:val="1"/>
+      <w:numFmt w:val="bullet"/>
+      <w:lvlText w:val="o"/>
+      <w:lvlJc w:val="left"/>
+      <w:pPr>
+        <w:ind w:left="5760" w:hanging="360"/>
+      </w:pPr>
+      <w:rPr>
+        <w:rFonts w:ascii="Courier New" w:hAnsi="Courier New" w:cs="Courier New" w:hint="default"/>
+      </w:rPr>
+    </w:lvl>
+    <w:lvl w:ilvl="8" w:tplc="04160005" w:tentative="1">
+      <w:start w:val="1"/>
+      <w:numFmt w:val="bullet"/>
+      <w:lvlText w:val=""/>
+      <w:lvlJc w:val="left"/>
+      <w:pPr>
+        <w:ind w:left="6480" w:hanging="360"/>
+      </w:pPr>
+      <w:rPr>
+        <w:rFonts w:ascii="Wingdings" w:hAnsi="Wingdings" w:hint="default"/>
+      </w:rPr>
+    </w:lvl>
+  </w:abstractNum>
+  <w:abstractNum w:abstractNumId="5">
+    <w:nsid w:val="5A1B131F"/>
+    <w:multiLevelType w:val="multilevel"/>
+    <w:tmpl w:val="6D9ED834"/>
+    <w:lvl w:ilvl="0">
+      <w:start w:val="1"/>
+      <w:numFmt w:val="bullet"/>
+      <w:lvlText w:val=""/>
+      <w:lvlJc w:val="left"/>
+      <w:pPr>
+        <w:tabs>
+          <w:tab w:val="num" w:pos="720"/>
+        </w:tabs>
+        <w:ind w:left="720" w:hanging="360"/>
+      </w:pPr>
+      <w:rPr>
+        <w:rFonts w:ascii="Symbol" w:hAnsi="Symbol" w:hint="default"/>
+        <w:sz w:val="20"/>
+      </w:rPr>
+    </w:lvl>
+    <w:lvl w:ilvl="1" w:tentative="1">
+      <w:start w:val="1"/>
+      <w:numFmt w:val="bullet"/>
+      <w:lvlText w:val="o"/>
+      <w:lvlJc w:val="left"/>
+      <w:pPr>
+        <w:tabs>
+          <w:tab w:val="num" w:pos="1440"/>
+        </w:tabs>
+        <w:ind w:left="1440" w:hanging="360"/>
+      </w:pPr>
+      <w:rPr>
+        <w:rFonts w:ascii="Courier New" w:hAnsi="Courier New" w:hint="default"/>
+        <w:sz w:val="20"/>
+      </w:rPr>
+    </w:lvl>
+    <w:lvl w:ilvl="2" w:tentative="1">
+      <w:start w:val="1"/>
+      <w:numFmt w:val="bullet"/>
+      <w:lvlText w:val=""/>
+      <w:lvlJc w:val="left"/>
+      <w:pPr>
+        <w:tabs>
+          <w:tab w:val="num" w:pos="2160"/>
+        </w:tabs>
+        <w:ind w:left="2160" w:hanging="360"/>
+      </w:pPr>
+      <w:rPr>
+        <w:rFonts w:ascii="Wingdings" w:hAnsi="Wingdings" w:hint="default"/>
+        <w:sz w:val="20"/>
+      </w:rPr>
+    </w:lvl>
+    <w:lvl w:ilvl="3" w:tentative="1">
+      <w:start w:val="1"/>
+      <w:numFmt w:val="bullet"/>
+      <w:lvlText w:val=""/>
+      <w:lvlJc w:val="left"/>
+      <w:pPr>
+        <w:tabs>
+          <w:tab w:val="num" w:pos="2880"/>
+        </w:tabs>
+        <w:ind w:left="2880" w:hanging="360"/>
+      </w:pPr>
+      <w:rPr>
+        <w:rFonts w:ascii="Wingdings" w:hAnsi="Wingdings" w:hint="default"/>
+        <w:sz w:val="20"/>
+      </w:rPr>
+    </w:lvl>
+    <w:lvl w:ilvl="4" w:tentative="1">
+      <w:start w:val="1"/>
+      <w:numFmt w:val="bullet"/>
+      <w:lvlText w:val=""/>
+      <w:lvlJc w:val="left"/>
+      <w:pPr>
+        <w:tabs>
+          <w:tab w:val="num" w:pos="3600"/>
+        </w:tabs>
+        <w:ind w:left="3600" w:hanging="360"/>
+      </w:pPr>
+      <w:rPr>
+        <w:rFonts w:ascii="Wingdings" w:hAnsi="Wingdings" w:hint="default"/>
+        <w:sz w:val="20"/>
+      </w:rPr>
+    </w:lvl>
+    <w:lvl w:ilvl="5" w:tentative="1">
+      <w:start w:val="1"/>
+      <w:numFmt w:val="bullet"/>
+      <w:lvlText w:val=""/>
+      <w:lvlJc w:val="left"/>
+      <w:pPr>
+        <w:tabs>
+          <w:tab w:val="num" w:pos="4320"/>
+        </w:tabs>
+        <w:ind w:left="4320" w:hanging="360"/>
+      </w:pPr>
+      <w:rPr>
+        <w:rFonts w:ascii="Wingdings" w:hAnsi="Wingdings" w:hint="default"/>
+        <w:sz w:val="20"/>
+      </w:rPr>
+    </w:lvl>
+    <w:lvl w:ilvl="6" w:tentative="1">
+      <w:start w:val="1"/>
+      <w:numFmt w:val="bullet"/>
+      <w:lvlText w:val=""/>
+      <w:lvlJc w:val="left"/>
+      <w:pPr>
+        <w:tabs>
+          <w:tab w:val="num" w:pos="5040"/>
+        </w:tabs>
+        <w:ind w:left="5040" w:hanging="360"/>
+      </w:pPr>
+      <w:rPr>
+        <w:rFonts w:ascii="Wingdings" w:hAnsi="Wingdings" w:hint="default"/>
+        <w:sz w:val="20"/>
+      </w:rPr>
+    </w:lvl>
+    <w:lvl w:ilvl="7" w:tentative="1">
+      <w:start w:val="1"/>
+      <w:numFmt w:val="bullet"/>
+      <w:lvlText w:val=""/>
+      <w:lvlJc w:val="left"/>
+      <w:pPr>
+        <w:tabs>
+          <w:tab w:val="num" w:pos="5760"/>
+        </w:tabs>
+        <w:ind w:left="5760" w:hanging="360"/>
+      </w:pPr>
+      <w:rPr>
+        <w:rFonts w:ascii="Wingdings" w:hAnsi="Wingdings" w:hint="default"/>
+        <w:sz w:val="20"/>
+      </w:rPr>
+    </w:lvl>
+    <w:lvl w:ilvl="8" w:tentative="1">
+      <w:start w:val="1"/>
+      <w:numFmt w:val="bullet"/>
+      <w:lvlText w:val=""/>
+      <w:lvlJc w:val="left"/>
+      <w:pPr>
+        <w:tabs>
+          <w:tab w:val="num" w:pos="6480"/>
+        </w:tabs>
+        <w:ind w:left="6480" w:hanging="360"/>
+      </w:pPr>
+      <w:rPr>
+        <w:rFonts w:ascii="Wingdings" w:hAnsi="Wingdings" w:hint="default"/>
+        <w:sz w:val="20"/>
+      </w:rPr>
+    </w:lvl>
+  </w:abstractNum>
+  <w:abstractNum w:abstractNumId="6">
+    <w:nsid w:val="77E83F19"/>
+    <w:multiLevelType w:val="multilevel"/>
+    <w:tmpl w:val="DC486FD2"/>
+    <w:lvl w:ilvl="0">
+      <w:start w:val="1"/>
+      <w:numFmt w:val="bullet"/>
+      <w:lvlText w:val=""/>
+      <w:lvlJc w:val="left"/>
+      <w:pPr>
+        <w:tabs>
+          <w:tab w:val="num" w:pos="720"/>
+        </w:tabs>
+        <w:ind w:left="720" w:hanging="360"/>
+      </w:pPr>
+      <w:rPr>
+        <w:rFonts w:ascii="Symbol" w:hAnsi="Symbol" w:hint="default"/>
+        <w:sz w:val="20"/>
+      </w:rPr>
+    </w:lvl>
+    <w:lvl w:ilvl="1" w:tentative="1">
+      <w:start w:val="1"/>
+      <w:numFmt w:val="bullet"/>
+      <w:lvlText w:val="o"/>
+      <w:lvlJc w:val="left"/>
+      <w:pPr>
+        <w:tabs>
+          <w:tab w:val="num" w:pos="1440"/>
+        </w:tabs>
+        <w:ind w:left="1440" w:hanging="360"/>
+      </w:pPr>
+      <w:rPr>
+        <w:rFonts w:ascii="Courier New" w:hAnsi="Courier New" w:hint="default"/>
+        <w:sz w:val="20"/>
+      </w:rPr>
+    </w:lvl>
+    <w:lvl w:ilvl="2" w:tentative="1">
+      <w:start w:val="1"/>
+      <w:numFmt w:val="bullet"/>
+      <w:lvlText w:val=""/>
+      <w:lvlJc w:val="left"/>
+      <w:pPr>
+        <w:tabs>
+          <w:tab w:val="num" w:pos="2160"/>
+        </w:tabs>
+        <w:ind w:left="2160" w:hanging="360"/>
+      </w:pPr>
+      <w:rPr>
+        <w:rFonts w:ascii="Wingdings" w:hAnsi="Wingdings" w:hint="default"/>
+        <w:sz w:val="20"/>
+      </w:rPr>
+    </w:lvl>
+    <w:lvl w:ilvl="3" w:tentative="1">
+      <w:start w:val="1"/>
+      <w:numFmt w:val="bullet"/>
+      <w:lvlText w:val=""/>
+      <w:lvlJc w:val="left"/>
+      <w:pPr>
+        <w:tabs>
+          <w:tab w:val="num" w:pos="2880"/>
+        </w:tabs>
+        <w:ind w:left="2880" w:hanging="360"/>
+      </w:pPr>
+      <w:rPr>
+        <w:rFonts w:ascii="Wingdings" w:hAnsi="Wingdings" w:hint="default"/>
+        <w:sz w:val="20"/>
+      </w:rPr>
+    </w:lvl>
+    <w:lvl w:ilvl="4" w:tentative="1">
+      <w:start w:val="1"/>
+      <w:numFmt w:val="bullet"/>
+      <w:lvlText w:val=""/>
+      <w:lvlJc w:val="left"/>
+      <w:pPr>
+        <w:tabs>
+          <w:tab w:val="num" w:pos="3600"/>
+        </w:tabs>
+        <w:ind w:left="3600" w:hanging="360"/>
+      </w:pPr>
+      <w:rPr>
+        <w:rFonts w:ascii="Wingdings" w:hAnsi="Wingdings" w:hint="default"/>
+        <w:sz w:val="20"/>
+      </w:rPr>
+    </w:lvl>
+    <w:lvl w:ilvl="5" w:tentative="1">
+      <w:start w:val="1"/>
+      <w:numFmt w:val="bullet"/>
+      <w:lvlText w:val=""/>
+      <w:lvlJc w:val="left"/>
+      <w:pPr>
+        <w:tabs>
+          <w:tab w:val="num" w:pos="4320"/>
+        </w:tabs>
+        <w:ind w:left="4320" w:hanging="360"/>
+      </w:pPr>
+      <w:rPr>
+        <w:rFonts w:ascii="Wingdings" w:hAnsi="Wingdings" w:hint="default"/>
+        <w:sz w:val="20"/>
+      </w:rPr>
+    </w:lvl>
+    <w:lvl w:ilvl="6" w:tentative="1">
+      <w:start w:val="1"/>
+      <w:numFmt w:val="bullet"/>
+      <w:lvlText w:val=""/>
+      <w:lvlJc w:val="left"/>
+      <w:pPr>
+        <w:tabs>
+          <w:tab w:val="num" w:pos="5040"/>
+        </w:tabs>
+        <w:ind w:left="5040" w:hanging="360"/>
+      </w:pPr>
+      <w:rPr>
+        <w:rFonts w:ascii="Wingdings" w:hAnsi="Wingdings" w:hint="default"/>
+        <w:sz w:val="20"/>
+      </w:rPr>
+    </w:lvl>
+    <w:lvl w:ilvl="7" w:tentative="1">
+      <w:start w:val="1"/>
+      <w:numFmt w:val="bullet"/>
+      <w:lvlText w:val=""/>
+      <w:lvlJc w:val="left"/>
+      <w:pPr>
+        <w:tabs>
+          <w:tab w:val="num" w:pos="5760"/>
+        </w:tabs>
+        <w:ind w:left="5760" w:hanging="360"/>
+      </w:pPr>
+      <w:rPr>
+        <w:rFonts w:ascii="Wingdings" w:hAnsi="Wingdings" w:hint="default"/>
+        <w:sz w:val="20"/>
+      </w:rPr>
+    </w:lvl>
+    <w:lvl w:ilvl="8" w:tentative="1">
+      <w:start w:val="1"/>
+      <w:numFmt w:val="bullet"/>
+      <w:lvlText w:val=""/>
+      <w:lvlJc w:val="left"/>
+      <w:pPr>
+        <w:tabs>
+          <w:tab w:val="num" w:pos="6480"/>
+        </w:tabs>
+        <w:ind w:left="6480" w:hanging="360"/>
+      </w:pPr>
+      <w:rPr>
+        <w:rFonts w:ascii="Wingdings" w:hAnsi="Wingdings" w:hint="default"/>
+        <w:sz w:val="20"/>
+      </w:rPr>
+    </w:lvl>
+  </w:abstractNum>
+  <w:num w:numId="1">
+    <w:abstractNumId w:val="5"/>
+  </w:num>
+  <w:num w:numId="2">
+    <w:abstractNumId w:val="2"/>
+  </w:num>
+  <w:num w:numId="3">
+    <w:abstractNumId w:val="1"/>
+  </w:num>
+  <w:num w:numId="4">
+    <w:abstractNumId w:val="3"/>
+  </w:num>
+  <w:num w:numId="5">
+    <w:abstractNumId w:val="0"/>
+  </w:num>
+  <w:num w:numId="6">
+    <w:abstractNumId w:val="6"/>
+  </w:num>
+  <w:num w:numId="7">
+    <w:abstractNumId w:val="4"/>
+  </w:num>
+</w:numbering>
 </file>
 
 <file path=word/styles.xml><?xml version="1.0" encoding="utf-8"?>
@@ -707,6 +2802,15 @@
   <w:style w:type="paragraph" w:default="1" w:styleId="Normal">
     <w:name w:val="Normal"/>
     <w:qFormat/>
+    <w:rsid w:val="006234DB"/>
+    <w:pPr>
+      <w:spacing w:after="0" w:line="240" w:lineRule="auto"/>
+      <w:jc w:val="both"/>
+    </w:pPr>
+    <w:rPr>
+      <w:rFonts w:ascii="Arial" w:hAnsi="Arial"/>
+      <w:sz w:val="20"/>
+    </w:rPr>
   </w:style>
   <w:style w:type="character" w:default="1" w:styleId="Fontepargpadro">
     <w:name w:val="Default Paragraph Font"/>
@@ -739,11 +2843,10 @@
     <w:name w:val="Normal (Web)"/>
     <w:basedOn w:val="Normal"/>
     <w:uiPriority w:val="99"/>
-    <w:semiHidden/>
     <w:unhideWhenUsed/>
     <w:rsid w:val="00FC1425"/>
     <w:pPr>
-      <w:spacing w:before="100" w:beforeAutospacing="1" w:after="100" w:afterAutospacing="1" w:line="240" w:lineRule="auto"/>
+      <w:spacing w:before="100" w:beforeAutospacing="1" w:after="100" w:afterAutospacing="1"/>
     </w:pPr>
     <w:rPr>
       <w:rFonts w:ascii="Times New Roman" w:eastAsia="Times New Roman" w:hAnsi="Times New Roman" w:cs="Times New Roman"/>
@@ -767,6 +2870,112 @@
       <w:b/>
       <w:bCs/>
     </w:rPr>
+  </w:style>
+  <w:style w:type="paragraph" w:styleId="Ttulo">
+    <w:name w:val="Title"/>
+    <w:basedOn w:val="Normal"/>
+    <w:next w:val="Normal"/>
+    <w:link w:val="TtuloChar"/>
+    <w:uiPriority w:val="10"/>
+    <w:qFormat/>
+    <w:rsid w:val="00BF3131"/>
+    <w:pPr>
+      <w:contextualSpacing/>
+    </w:pPr>
+    <w:rPr>
+      <w:rFonts w:asciiTheme="majorHAnsi" w:eastAsiaTheme="majorEastAsia" w:hAnsiTheme="majorHAnsi" w:cstheme="majorBidi"/>
+      <w:spacing w:val="-10"/>
+      <w:kern w:val="28"/>
+      <w:sz w:val="56"/>
+      <w:szCs w:val="56"/>
+    </w:rPr>
+  </w:style>
+  <w:style w:type="character" w:customStyle="1" w:styleId="TtuloChar">
+    <w:name w:val="Título Char"/>
+    <w:basedOn w:val="Fontepargpadro"/>
+    <w:link w:val="Ttulo"/>
+    <w:uiPriority w:val="10"/>
+    <w:rsid w:val="00BF3131"/>
+    <w:rPr>
+      <w:rFonts w:asciiTheme="majorHAnsi" w:eastAsiaTheme="majorEastAsia" w:hAnsiTheme="majorHAnsi" w:cstheme="majorBidi"/>
+      <w:spacing w:val="-10"/>
+      <w:kern w:val="28"/>
+      <w:sz w:val="56"/>
+      <w:szCs w:val="56"/>
+    </w:rPr>
+  </w:style>
+  <w:style w:type="paragraph" w:customStyle="1" w:styleId="Pessoal">
+    <w:name w:val="Pessoal"/>
+    <w:basedOn w:val="Ttulo"/>
+    <w:link w:val="PessoalChar"/>
+    <w:autoRedefine/>
+    <w:qFormat/>
+    <w:rsid w:val="00210C8A"/>
+    <w:pPr>
+      <w:shd w:val="clear" w:color="auto" w:fill="FFFFFF"/>
+      <w:textAlignment w:val="baseline"/>
+    </w:pPr>
+    <w:rPr>
+      <w:rFonts w:ascii="Arial" w:hAnsi="Arial" w:cs="Arial"/>
+      <w:sz w:val="28"/>
+      <w:szCs w:val="20"/>
+    </w:rPr>
+  </w:style>
+  <w:style w:type="paragraph" w:styleId="Subttulo">
+    <w:name w:val="Subtitle"/>
+    <w:basedOn w:val="Normal"/>
+    <w:next w:val="Normal"/>
+    <w:link w:val="SubttuloChar"/>
+    <w:uiPriority w:val="11"/>
+    <w:qFormat/>
+    <w:rsid w:val="00FC1064"/>
+    <w:pPr>
+      <w:numPr>
+        <w:ilvl w:val="1"/>
+      </w:numPr>
+      <w:spacing w:after="160"/>
+    </w:pPr>
+    <w:rPr>
+      <w:rFonts w:eastAsiaTheme="minorEastAsia"/>
+      <w:spacing w:val="15"/>
+      <w:sz w:val="22"/>
+    </w:rPr>
+  </w:style>
+  <w:style w:type="character" w:customStyle="1" w:styleId="PessoalChar">
+    <w:name w:val="Pessoal Char"/>
+    <w:basedOn w:val="TtuloChar"/>
+    <w:link w:val="Pessoal"/>
+    <w:rsid w:val="00210C8A"/>
+    <w:rPr>
+      <w:rFonts w:ascii="Arial" w:eastAsiaTheme="majorEastAsia" w:hAnsi="Arial" w:cs="Arial"/>
+      <w:spacing w:val="-10"/>
+      <w:kern w:val="28"/>
+      <w:sz w:val="28"/>
+      <w:szCs w:val="20"/>
+      <w:shd w:val="clear" w:color="auto" w:fill="FFFFFF"/>
+    </w:rPr>
+  </w:style>
+  <w:style w:type="character" w:customStyle="1" w:styleId="SubttuloChar">
+    <w:name w:val="Subtítulo Char"/>
+    <w:basedOn w:val="Fontepargpadro"/>
+    <w:link w:val="Subttulo"/>
+    <w:uiPriority w:val="11"/>
+    <w:rsid w:val="00FC1064"/>
+    <w:rPr>
+      <w:rFonts w:ascii="Arial" w:eastAsiaTheme="minorEastAsia" w:hAnsi="Arial"/>
+      <w:spacing w:val="15"/>
+    </w:rPr>
+  </w:style>
+  <w:style w:type="paragraph" w:styleId="PargrafodaLista">
+    <w:name w:val="List Paragraph"/>
+    <w:basedOn w:val="Normal"/>
+    <w:uiPriority w:val="34"/>
+    <w:qFormat/>
+    <w:rsid w:val="006234DB"/>
+    <w:pPr>
+      <w:ind w:left="720"/>
+      <w:contextualSpacing/>
+    </w:pPr>
   </w:style>
 </w:styles>
 </file>

</xml_diff>